<commit_message>
İkinci ve üçüncü makale okundu
</commit_message>
<xml_diff>
--- a/genderInWorkplace.docx
+++ b/genderInWorkplace.docx
@@ -104,13 +104,7 @@
           <w:rPr>
             <w:rStyle w:val="Kpr"/>
           </w:rPr>
-          <w:t xml:space="preserve"> in</w:t>
-        </w:r>
-        <w:r>
-          <w:rPr>
-            <w:rStyle w:val="Kpr"/>
-          </w:rPr>
-          <w:t xml:space="preserve"> </w:t>
+          <w:t xml:space="preserve"> in </w:t>
         </w:r>
         <w:proofErr w:type="spellStart"/>
         <w:r>
@@ -250,6 +244,123 @@
       <w:r>
         <w:t xml:space="preserve"> </w:t>
       </w:r>
+      <w:r>
+        <w:t>(Tamamlandı)</w:t>
+      </w:r>
+    </w:p>
+    <w:p/>
+    <w:p>
+      <w:hyperlink w:anchor="_2-Workplace_Gender_Equality_1" w:history="1">
+        <w:proofErr w:type="spellStart"/>
+        <w:r>
+          <w:rPr>
+            <w:rStyle w:val="Kpr"/>
+          </w:rPr>
+          <w:t>Workplace</w:t>
+        </w:r>
+        <w:proofErr w:type="spellEnd"/>
+        <w:r>
+          <w:rPr>
+            <w:rStyle w:val="Kpr"/>
+          </w:rPr>
+          <w:t xml:space="preserve"> </w:t>
+        </w:r>
+        <w:proofErr w:type="spellStart"/>
+        <w:r>
+          <w:rPr>
+            <w:rStyle w:val="Kpr"/>
+          </w:rPr>
+          <w:t>G</w:t>
+        </w:r>
+        <w:r>
+          <w:rPr>
+            <w:rStyle w:val="Kpr"/>
+          </w:rPr>
+          <w:t>ender</w:t>
+        </w:r>
+        <w:proofErr w:type="spellEnd"/>
+        <w:r>
+          <w:rPr>
+            <w:rStyle w:val="Kpr"/>
+          </w:rPr>
+          <w:t xml:space="preserve"> </w:t>
+        </w:r>
+        <w:proofErr w:type="spellStart"/>
+        <w:r>
+          <w:rPr>
+            <w:rStyle w:val="Kpr"/>
+          </w:rPr>
+          <w:t>Equality</w:t>
+        </w:r>
+        <w:proofErr w:type="spellEnd"/>
+        <w:r>
+          <w:rPr>
+            <w:rStyle w:val="Kpr"/>
+          </w:rPr>
+          <w:t xml:space="preserve"> </w:t>
+        </w:r>
+        <w:proofErr w:type="spellStart"/>
+        <w:r>
+          <w:rPr>
+            <w:rStyle w:val="Kpr"/>
+          </w:rPr>
+          <w:t>Agenc</w:t>
+        </w:r>
+        <w:r>
+          <w:rPr>
+            <w:rStyle w:val="Kpr"/>
+          </w:rPr>
+          <w:t>y</w:t>
+        </w:r>
+        <w:proofErr w:type="spellEnd"/>
+      </w:hyperlink>
+      <w:r>
+        <w:t xml:space="preserve"> (Tamamlandı)</w:t>
+      </w:r>
+    </w:p>
+    <w:p/>
+    <w:p>
+      <w:r>
+        <w:fldChar w:fldCharType="begin"/>
+      </w:r>
+      <w:r>
+        <w:instrText xml:space="preserve"> HYPERLINK  \l "_3-_Mckinsey_Report" </w:instrText>
+      </w:r>
+      <w:r>
+        <w:fldChar w:fldCharType="separate"/>
+      </w:r>
+      <w:proofErr w:type="spellStart"/>
+      <w:r>
+        <w:rPr>
+          <w:rStyle w:val="Kpr"/>
+        </w:rPr>
+        <w:t>McKinsey</w:t>
+      </w:r>
+      <w:proofErr w:type="spellEnd"/>
+      <w:r>
+        <w:rPr>
+          <w:rStyle w:val="Kpr"/>
+        </w:rPr>
+        <w:t xml:space="preserve"> Re</w:t>
+      </w:r>
+      <w:r>
+        <w:rPr>
+          <w:rStyle w:val="Kpr"/>
+        </w:rPr>
+        <w:t>p</w:t>
+      </w:r>
+      <w:r>
+        <w:rPr>
+          <w:rStyle w:val="Kpr"/>
+        </w:rPr>
+        <w:t>ort</w:t>
+      </w:r>
+      <w:r>
+        <w:fldChar w:fldCharType="end"/>
+      </w:r>
+      <w:r>
+        <w:t xml:space="preserve"> (Tamamlandı)</w:t>
+      </w:r>
     </w:p>
     <w:p/>
     <w:p>
@@ -259,9 +370,203 @@
           <w:rPr>
             <w:rStyle w:val="Kpr"/>
           </w:rPr>
+          <w:t>Patterns</w:t>
+        </w:r>
+        <w:proofErr w:type="spellEnd"/>
+        <w:r>
+          <w:rPr>
+            <w:rStyle w:val="Kpr"/>
+          </w:rPr>
+          <w:t xml:space="preserve"> of </w:t>
+        </w:r>
+        <w:proofErr w:type="spellStart"/>
+        <w:r>
+          <w:rPr>
+            <w:rStyle w:val="Kpr"/>
+          </w:rPr>
+          <w:t>Gender</w:t>
+        </w:r>
+        <w:proofErr w:type="spellEnd"/>
+        <w:r>
+          <w:rPr>
+            <w:rStyle w:val="Kpr"/>
+          </w:rPr>
+          <w:t xml:space="preserve"> </w:t>
+        </w:r>
+        <w:proofErr w:type="spellStart"/>
+        <w:r>
+          <w:rPr>
+            <w:rStyle w:val="Kpr"/>
+          </w:rPr>
+          <w:t>Equality</w:t>
+        </w:r>
+        <w:proofErr w:type="spellEnd"/>
+        <w:r>
+          <w:rPr>
+            <w:rStyle w:val="Kpr"/>
+          </w:rPr>
+          <w:t xml:space="preserve"> at </w:t>
+        </w:r>
+        <w:proofErr w:type="spellStart"/>
+        <w:r>
+          <w:rPr>
+            <w:rStyle w:val="Kpr"/>
+          </w:rPr>
+          <w:t>Workplaces</w:t>
+        </w:r>
+        <w:proofErr w:type="spellEnd"/>
+        <w:r>
+          <w:rPr>
+            <w:rStyle w:val="Kpr"/>
+          </w:rPr>
+          <w:t xml:space="preserve"> </w:t>
+        </w:r>
+        <w:proofErr w:type="spellStart"/>
+        <w:r>
+          <w:rPr>
+            <w:rStyle w:val="Kpr"/>
+          </w:rPr>
+          <w:t>and</w:t>
+        </w:r>
+        <w:proofErr w:type="spellEnd"/>
+        <w:r>
+          <w:rPr>
+            <w:rStyle w:val="Kpr"/>
+          </w:rPr>
+          <w:t xml:space="preserve"> </w:t>
+        </w:r>
+        <w:proofErr w:type="spellStart"/>
+        <w:r>
+          <w:rPr>
+            <w:rStyle w:val="Kpr"/>
+          </w:rPr>
+          <w:t>Psychological</w:t>
+        </w:r>
+        <w:proofErr w:type="spellEnd"/>
+        <w:r>
+          <w:rPr>
+            <w:rStyle w:val="Kpr"/>
+          </w:rPr>
+          <w:t xml:space="preserve"> </w:t>
+        </w:r>
+        <w:proofErr w:type="spellStart"/>
+        <w:r>
+          <w:rPr>
+            <w:rStyle w:val="Kpr"/>
+          </w:rPr>
+          <w:t>Distress</w:t>
+        </w:r>
+        <w:proofErr w:type="spellEnd"/>
+      </w:hyperlink>
+    </w:p>
+    <w:p/>
+    <w:p>
+      <w:hyperlink r:id="rId7" w:history="1">
+        <w:proofErr w:type="spellStart"/>
+        <w:r>
+          <w:rPr>
+            <w:rStyle w:val="Kpr"/>
+          </w:rPr>
+          <w:t>Cisgendered</w:t>
+        </w:r>
+        <w:proofErr w:type="spellEnd"/>
+        <w:r>
+          <w:rPr>
+            <w:rStyle w:val="Kpr"/>
+          </w:rPr>
+          <w:t xml:space="preserve"> </w:t>
+        </w:r>
+        <w:proofErr w:type="spellStart"/>
+        <w:r>
+          <w:rPr>
+            <w:rStyle w:val="Kpr"/>
+          </w:rPr>
+          <w:t>Organizations</w:t>
+        </w:r>
+        <w:proofErr w:type="spellEnd"/>
+        <w:r>
+          <w:rPr>
+            <w:rStyle w:val="Kpr"/>
+          </w:rPr>
+          <w:t xml:space="preserve">: Trans </w:t>
+        </w:r>
+        <w:proofErr w:type="spellStart"/>
+        <w:r>
+          <w:rPr>
+            <w:rStyle w:val="Kpr"/>
+          </w:rPr>
+          <w:t>Women</w:t>
+        </w:r>
+        <w:proofErr w:type="spellEnd"/>
+        <w:r>
+          <w:rPr>
+            <w:rStyle w:val="Kpr"/>
+          </w:rPr>
+          <w:t xml:space="preserve"> </w:t>
+        </w:r>
+        <w:proofErr w:type="spellStart"/>
+        <w:r>
+          <w:rPr>
+            <w:rStyle w:val="Kpr"/>
+          </w:rPr>
+          <w:t>and</w:t>
+        </w:r>
+        <w:proofErr w:type="spellEnd"/>
+        <w:r>
+          <w:rPr>
+            <w:rStyle w:val="Kpr"/>
+          </w:rPr>
+          <w:t xml:space="preserve"> </w:t>
+        </w:r>
+        <w:proofErr w:type="spellStart"/>
+        <w:r>
+          <w:rPr>
+            <w:rStyle w:val="Kpr"/>
+          </w:rPr>
+          <w:t>Inequality</w:t>
+        </w:r>
+        <w:proofErr w:type="spellEnd"/>
+        <w:r>
+          <w:rPr>
+            <w:rStyle w:val="Kpr"/>
+          </w:rPr>
+          <w:t xml:space="preserve"> in </w:t>
+        </w:r>
+        <w:proofErr w:type="spellStart"/>
+        <w:r>
+          <w:rPr>
+            <w:rStyle w:val="Kpr"/>
+          </w:rPr>
+          <w:t>the</w:t>
+        </w:r>
+        <w:proofErr w:type="spellEnd"/>
+        <w:r>
+          <w:rPr>
+            <w:rStyle w:val="Kpr"/>
+          </w:rPr>
+          <w:t xml:space="preserve"> </w:t>
+        </w:r>
+        <w:proofErr w:type="spellStart"/>
+        <w:r>
+          <w:rPr>
+            <w:rStyle w:val="Kpr"/>
+          </w:rPr>
           <w:t>Workplace</w:t>
         </w:r>
         <w:proofErr w:type="spellEnd"/>
+      </w:hyperlink>
+    </w:p>
+    <w:p/>
+    <w:p>
+      <w:hyperlink r:id="rId8" w:history="1">
+        <w:proofErr w:type="spellStart"/>
+        <w:r>
+          <w:rPr>
+            <w:rStyle w:val="Kpr"/>
+          </w:rPr>
+          <w:t>The</w:t>
+        </w:r>
+        <w:proofErr w:type="spellEnd"/>
         <w:r>
           <w:rPr>
             <w:rStyle w:val="Kpr"/>
@@ -280,6 +585,90 @@
           <w:rPr>
             <w:rStyle w:val="Kpr"/>
           </w:rPr>
+          <w:t xml:space="preserve"> Pay </w:t>
+        </w:r>
+        <w:proofErr w:type="spellStart"/>
+        <w:r>
+          <w:rPr>
+            <w:rStyle w:val="Kpr"/>
+          </w:rPr>
+          <w:t>Gap</w:t>
+        </w:r>
+        <w:proofErr w:type="spellEnd"/>
+        <w:r>
+          <w:rPr>
+            <w:rStyle w:val="Kpr"/>
+          </w:rPr>
+          <w:t xml:space="preserve">: </w:t>
+        </w:r>
+        <w:proofErr w:type="spellStart"/>
+        <w:r>
+          <w:rPr>
+            <w:rStyle w:val="Kpr"/>
+          </w:rPr>
+          <w:t>Concrete</w:t>
+        </w:r>
+        <w:proofErr w:type="spellEnd"/>
+        <w:r>
+          <w:rPr>
+            <w:rStyle w:val="Kpr"/>
+          </w:rPr>
+          <w:t xml:space="preserve"> </w:t>
+        </w:r>
+        <w:proofErr w:type="spellStart"/>
+        <w:r>
+          <w:rPr>
+            <w:rStyle w:val="Kpr"/>
+          </w:rPr>
+          <w:t>Indicator</w:t>
+        </w:r>
+        <w:proofErr w:type="spellEnd"/>
+        <w:r>
+          <w:rPr>
+            <w:rStyle w:val="Kpr"/>
+          </w:rPr>
+          <w:t xml:space="preserve"> of </w:t>
+        </w:r>
+        <w:proofErr w:type="spellStart"/>
+        <w:r>
+          <w:rPr>
+            <w:rStyle w:val="Kpr"/>
+          </w:rPr>
+          <w:t>Women's</w:t>
+        </w:r>
+        <w:proofErr w:type="spellEnd"/>
+        <w:r>
+          <w:rPr>
+            <w:rStyle w:val="Kpr"/>
+          </w:rPr>
+          <w:t xml:space="preserve"> </w:t>
+        </w:r>
+        <w:proofErr w:type="spellStart"/>
+        <w:r>
+          <w:rPr>
+            <w:rStyle w:val="Kpr"/>
+          </w:rPr>
+          <w:t>Progress</w:t>
+        </w:r>
+        <w:proofErr w:type="spellEnd"/>
+        <w:r>
+          <w:rPr>
+            <w:rStyle w:val="Kpr"/>
+          </w:rPr>
+          <w:t xml:space="preserve"> </w:t>
+        </w:r>
+        <w:proofErr w:type="spellStart"/>
+        <w:r>
+          <w:rPr>
+            <w:rStyle w:val="Kpr"/>
+          </w:rPr>
+          <w:t>Toward</w:t>
+        </w:r>
+        <w:proofErr w:type="spellEnd"/>
+        <w:r>
+          <w:rPr>
+            <w:rStyle w:val="Kpr"/>
+          </w:rPr>
           <w:t xml:space="preserve"> </w:t>
         </w:r>
         <w:proofErr w:type="spellStart"/>
@@ -290,446 +679,94 @@
           <w:t>Equality</w:t>
         </w:r>
         <w:proofErr w:type="spellEnd"/>
-        <w:r>
-          <w:rPr>
-            <w:rStyle w:val="Kpr"/>
-          </w:rPr>
-          <w:t xml:space="preserve"> </w:t>
-        </w:r>
-        <w:proofErr w:type="spellStart"/>
-        <w:r>
-          <w:rPr>
-            <w:rStyle w:val="Kpr"/>
-          </w:rPr>
-          <w:t>Agency</w:t>
-        </w:r>
-        <w:proofErr w:type="spellEnd"/>
       </w:hyperlink>
     </w:p>
     <w:p/>
     <w:p>
-      <w:hyperlink r:id="rId7" w:history="1">
-        <w:proofErr w:type="spellStart"/>
-        <w:r>
-          <w:rPr>
-            <w:rStyle w:val="Kpr"/>
-          </w:rPr>
-          <w:t>McKinsey</w:t>
-        </w:r>
-        <w:proofErr w:type="spellEnd"/>
-        <w:r>
-          <w:rPr>
-            <w:rStyle w:val="Kpr"/>
-          </w:rPr>
-          <w:t xml:space="preserve"> Report</w:t>
-        </w:r>
+      <w:hyperlink r:id="rId9" w:history="1">
+        <w:proofErr w:type="spellStart"/>
+        <w:r>
+          <w:rPr>
+            <w:rStyle w:val="Kpr"/>
+          </w:rPr>
+          <w:t>Gender</w:t>
+        </w:r>
+        <w:proofErr w:type="spellEnd"/>
+        <w:r>
+          <w:rPr>
+            <w:rStyle w:val="Kpr"/>
+          </w:rPr>
+          <w:t xml:space="preserve"> </w:t>
+        </w:r>
+        <w:proofErr w:type="spellStart"/>
+        <w:r>
+          <w:rPr>
+            <w:rStyle w:val="Kpr"/>
+          </w:rPr>
+          <w:t>inequality</w:t>
+        </w:r>
+        <w:proofErr w:type="spellEnd"/>
+        <w:r>
+          <w:rPr>
+            <w:rStyle w:val="Kpr"/>
+          </w:rPr>
+          <w:t xml:space="preserve"> in </w:t>
+        </w:r>
+        <w:proofErr w:type="spellStart"/>
+        <w:r>
+          <w:rPr>
+            <w:rStyle w:val="Kpr"/>
+          </w:rPr>
+          <w:t>workplace</w:t>
+        </w:r>
+        <w:proofErr w:type="spellEnd"/>
+        <w:r>
+          <w:rPr>
+            <w:rStyle w:val="Kpr"/>
+          </w:rPr>
+          <w:t xml:space="preserve"> </w:t>
+        </w:r>
+        <w:proofErr w:type="spellStart"/>
+        <w:r>
+          <w:rPr>
+            <w:rStyle w:val="Kpr"/>
+          </w:rPr>
+          <w:t>autonomy</w:t>
+        </w:r>
+        <w:proofErr w:type="spellEnd"/>
+        <w:r>
+          <w:rPr>
+            <w:rStyle w:val="Kpr"/>
+          </w:rPr>
+          <w:t xml:space="preserve"> </w:t>
+        </w:r>
+        <w:proofErr w:type="spellStart"/>
+        <w:r>
+          <w:rPr>
+            <w:rStyle w:val="Kpr"/>
+          </w:rPr>
+          <w:t>and</w:t>
+        </w:r>
+        <w:proofErr w:type="spellEnd"/>
+        <w:r>
+          <w:rPr>
+            <w:rStyle w:val="Kpr"/>
+          </w:rPr>
+          <w:t xml:space="preserve"> </w:t>
+        </w:r>
+        <w:proofErr w:type="spellStart"/>
+        <w:r>
+          <w:rPr>
+            <w:rStyle w:val="Kpr"/>
+          </w:rPr>
+          <w:t>authority</w:t>
+        </w:r>
+        <w:proofErr w:type="spellEnd"/>
       </w:hyperlink>
     </w:p>
     <w:p/>
     <w:p>
-      <w:hyperlink r:id="rId8" w:history="1">
-        <w:proofErr w:type="spellStart"/>
-        <w:r>
-          <w:rPr>
-            <w:rStyle w:val="Kpr"/>
-          </w:rPr>
-          <w:t>Patterns</w:t>
-        </w:r>
-        <w:proofErr w:type="spellEnd"/>
-        <w:r>
-          <w:rPr>
-            <w:rStyle w:val="Kpr"/>
-          </w:rPr>
-          <w:t xml:space="preserve"> of </w:t>
-        </w:r>
-        <w:proofErr w:type="spellStart"/>
-        <w:r>
-          <w:rPr>
-            <w:rStyle w:val="Kpr"/>
-          </w:rPr>
-          <w:t>Gender</w:t>
-        </w:r>
-        <w:proofErr w:type="spellEnd"/>
-        <w:r>
-          <w:rPr>
-            <w:rStyle w:val="Kpr"/>
-          </w:rPr>
-          <w:t xml:space="preserve"> </w:t>
-        </w:r>
-        <w:proofErr w:type="spellStart"/>
-        <w:r>
-          <w:rPr>
-            <w:rStyle w:val="Kpr"/>
-          </w:rPr>
-          <w:t>Equality</w:t>
-        </w:r>
-        <w:proofErr w:type="spellEnd"/>
-        <w:r>
-          <w:rPr>
-            <w:rStyle w:val="Kpr"/>
-          </w:rPr>
-          <w:t xml:space="preserve"> at </w:t>
-        </w:r>
-        <w:proofErr w:type="spellStart"/>
-        <w:r>
-          <w:rPr>
-            <w:rStyle w:val="Kpr"/>
-          </w:rPr>
-          <w:t>Workplaces</w:t>
-        </w:r>
-        <w:proofErr w:type="spellEnd"/>
-        <w:r>
-          <w:rPr>
-            <w:rStyle w:val="Kpr"/>
-          </w:rPr>
-          <w:t xml:space="preserve"> </w:t>
-        </w:r>
-        <w:proofErr w:type="spellStart"/>
-        <w:r>
-          <w:rPr>
-            <w:rStyle w:val="Kpr"/>
-          </w:rPr>
-          <w:t>and</w:t>
-        </w:r>
-        <w:proofErr w:type="spellEnd"/>
-        <w:r>
-          <w:rPr>
-            <w:rStyle w:val="Kpr"/>
-          </w:rPr>
-          <w:t xml:space="preserve"> </w:t>
-        </w:r>
-        <w:proofErr w:type="spellStart"/>
-        <w:r>
-          <w:rPr>
-            <w:rStyle w:val="Kpr"/>
-          </w:rPr>
-          <w:t>Psychological</w:t>
-        </w:r>
-        <w:proofErr w:type="spellEnd"/>
-        <w:r>
-          <w:rPr>
-            <w:rStyle w:val="Kpr"/>
-          </w:rPr>
-          <w:t xml:space="preserve"> </w:t>
-        </w:r>
-        <w:proofErr w:type="spellStart"/>
-        <w:r>
-          <w:rPr>
-            <w:rStyle w:val="Kpr"/>
-          </w:rPr>
-          <w:t>Distress</w:t>
-        </w:r>
-        <w:proofErr w:type="spellEnd"/>
-      </w:hyperlink>
-    </w:p>
-    <w:p/>
-    <w:p>
-      <w:hyperlink r:id="rId9" w:history="1">
-        <w:proofErr w:type="spellStart"/>
-        <w:r>
-          <w:rPr>
-            <w:rStyle w:val="Kpr"/>
-          </w:rPr>
-          <w:t>Cisgendered</w:t>
-        </w:r>
-        <w:proofErr w:type="spellEnd"/>
-        <w:r>
-          <w:rPr>
-            <w:rStyle w:val="Kpr"/>
-          </w:rPr>
-          <w:t xml:space="preserve"> </w:t>
-        </w:r>
-        <w:proofErr w:type="spellStart"/>
-        <w:r>
-          <w:rPr>
-            <w:rStyle w:val="Kpr"/>
-          </w:rPr>
-          <w:t>Organizations</w:t>
-        </w:r>
-        <w:proofErr w:type="spellEnd"/>
-        <w:r>
-          <w:rPr>
-            <w:rStyle w:val="Kpr"/>
-          </w:rPr>
-          <w:t xml:space="preserve">: Trans </w:t>
-        </w:r>
-        <w:proofErr w:type="spellStart"/>
-        <w:r>
-          <w:rPr>
-            <w:rStyle w:val="Kpr"/>
-          </w:rPr>
-          <w:t>Women</w:t>
-        </w:r>
-        <w:proofErr w:type="spellEnd"/>
-        <w:r>
-          <w:rPr>
-            <w:rStyle w:val="Kpr"/>
-          </w:rPr>
-          <w:t xml:space="preserve"> </w:t>
-        </w:r>
-        <w:proofErr w:type="spellStart"/>
-        <w:r>
-          <w:rPr>
-            <w:rStyle w:val="Kpr"/>
-          </w:rPr>
-          <w:t>and</w:t>
-        </w:r>
-        <w:proofErr w:type="spellEnd"/>
-        <w:r>
-          <w:rPr>
-            <w:rStyle w:val="Kpr"/>
-          </w:rPr>
-          <w:t xml:space="preserve"> </w:t>
-        </w:r>
-        <w:proofErr w:type="spellStart"/>
-        <w:r>
-          <w:rPr>
-            <w:rStyle w:val="Kpr"/>
-          </w:rPr>
-          <w:t>Inequality</w:t>
-        </w:r>
-        <w:proofErr w:type="spellEnd"/>
-        <w:r>
-          <w:rPr>
-            <w:rStyle w:val="Kpr"/>
-          </w:rPr>
-          <w:t xml:space="preserve"> in </w:t>
-        </w:r>
-        <w:proofErr w:type="spellStart"/>
-        <w:r>
-          <w:rPr>
-            <w:rStyle w:val="Kpr"/>
-          </w:rPr>
-          <w:t>the</w:t>
-        </w:r>
-        <w:proofErr w:type="spellEnd"/>
-        <w:r>
-          <w:rPr>
-            <w:rStyle w:val="Kpr"/>
-          </w:rPr>
-          <w:t xml:space="preserve"> </w:t>
-        </w:r>
-        <w:proofErr w:type="spellStart"/>
-        <w:r>
-          <w:rPr>
-            <w:rStyle w:val="Kpr"/>
-          </w:rPr>
-          <w:t>Workplace</w:t>
-        </w:r>
-        <w:proofErr w:type="spellEnd"/>
-      </w:hyperlink>
-    </w:p>
-    <w:p/>
-    <w:p>
-      <w:hyperlink r:id="rId10" w:history="1">
-        <w:proofErr w:type="spellStart"/>
-        <w:r>
-          <w:rPr>
-            <w:rStyle w:val="Kpr"/>
-          </w:rPr>
-          <w:t>The</w:t>
-        </w:r>
-        <w:proofErr w:type="spellEnd"/>
-        <w:r>
-          <w:rPr>
-            <w:rStyle w:val="Kpr"/>
-          </w:rPr>
-          <w:t xml:space="preserve"> </w:t>
-        </w:r>
-        <w:proofErr w:type="spellStart"/>
-        <w:r>
-          <w:rPr>
-            <w:rStyle w:val="Kpr"/>
-          </w:rPr>
-          <w:t>Gender</w:t>
-        </w:r>
-        <w:proofErr w:type="spellEnd"/>
-        <w:r>
-          <w:rPr>
-            <w:rStyle w:val="Kpr"/>
-          </w:rPr>
-          <w:t xml:space="preserve"> Pay </w:t>
-        </w:r>
-        <w:proofErr w:type="spellStart"/>
-        <w:r>
-          <w:rPr>
-            <w:rStyle w:val="Kpr"/>
-          </w:rPr>
-          <w:t>Gap</w:t>
-        </w:r>
-        <w:proofErr w:type="spellEnd"/>
-        <w:r>
-          <w:rPr>
-            <w:rStyle w:val="Kpr"/>
-          </w:rPr>
-          <w:t xml:space="preserve">: </w:t>
-        </w:r>
-        <w:proofErr w:type="spellStart"/>
-        <w:r>
-          <w:rPr>
-            <w:rStyle w:val="Kpr"/>
-          </w:rPr>
-          <w:t>Concrete</w:t>
-        </w:r>
-        <w:proofErr w:type="spellEnd"/>
-        <w:r>
-          <w:rPr>
-            <w:rStyle w:val="Kpr"/>
-          </w:rPr>
-          <w:t xml:space="preserve"> </w:t>
-        </w:r>
-        <w:proofErr w:type="spellStart"/>
-        <w:r>
-          <w:rPr>
-            <w:rStyle w:val="Kpr"/>
-          </w:rPr>
-          <w:t>Indicator</w:t>
-        </w:r>
-        <w:proofErr w:type="spellEnd"/>
-        <w:r>
-          <w:rPr>
-            <w:rStyle w:val="Kpr"/>
-          </w:rPr>
-          <w:t xml:space="preserve"> of </w:t>
-        </w:r>
-        <w:proofErr w:type="spellStart"/>
-        <w:r>
-          <w:rPr>
-            <w:rStyle w:val="Kpr"/>
-          </w:rPr>
-          <w:t>Women's</w:t>
-        </w:r>
-        <w:proofErr w:type="spellEnd"/>
-        <w:r>
-          <w:rPr>
-            <w:rStyle w:val="Kpr"/>
-          </w:rPr>
-          <w:t xml:space="preserve"> </w:t>
-        </w:r>
-        <w:proofErr w:type="spellStart"/>
-        <w:r>
-          <w:rPr>
-            <w:rStyle w:val="Kpr"/>
-          </w:rPr>
-          <w:t>Progress</w:t>
-        </w:r>
-        <w:proofErr w:type="spellEnd"/>
-        <w:r>
-          <w:rPr>
-            <w:rStyle w:val="Kpr"/>
-          </w:rPr>
-          <w:t xml:space="preserve"> </w:t>
-        </w:r>
-        <w:proofErr w:type="spellStart"/>
-        <w:r>
-          <w:rPr>
-            <w:rStyle w:val="Kpr"/>
-          </w:rPr>
-          <w:t>Toward</w:t>
-        </w:r>
-        <w:proofErr w:type="spellEnd"/>
-        <w:r>
-          <w:rPr>
-            <w:rStyle w:val="Kpr"/>
-          </w:rPr>
-          <w:t xml:space="preserve"> </w:t>
-        </w:r>
-        <w:proofErr w:type="spellStart"/>
-        <w:r>
-          <w:rPr>
-            <w:rStyle w:val="Kpr"/>
-          </w:rPr>
-          <w:t>Equality</w:t>
-        </w:r>
-        <w:proofErr w:type="spellEnd"/>
-      </w:hyperlink>
-    </w:p>
-    <w:p/>
-    <w:p>
-      <w:hyperlink r:id="rId11" w:history="1">
-        <w:proofErr w:type="spellStart"/>
-        <w:r>
-          <w:rPr>
-            <w:rStyle w:val="Kpr"/>
-          </w:rPr>
-          <w:t>Gender</w:t>
-        </w:r>
-        <w:proofErr w:type="spellEnd"/>
-        <w:r>
-          <w:rPr>
-            <w:rStyle w:val="Kpr"/>
-          </w:rPr>
-          <w:t xml:space="preserve"> </w:t>
-        </w:r>
-        <w:proofErr w:type="spellStart"/>
-        <w:r>
-          <w:rPr>
-            <w:rStyle w:val="Kpr"/>
-          </w:rPr>
-          <w:t>inequality</w:t>
-        </w:r>
-        <w:proofErr w:type="spellEnd"/>
-        <w:r>
-          <w:rPr>
-            <w:rStyle w:val="Kpr"/>
-          </w:rPr>
-          <w:t xml:space="preserve"> in </w:t>
-        </w:r>
-        <w:proofErr w:type="spellStart"/>
-        <w:r>
-          <w:rPr>
-            <w:rStyle w:val="Kpr"/>
-          </w:rPr>
-          <w:t>workplace</w:t>
-        </w:r>
-        <w:proofErr w:type="spellEnd"/>
-        <w:r>
-          <w:rPr>
-            <w:rStyle w:val="Kpr"/>
-          </w:rPr>
-          <w:t xml:space="preserve"> </w:t>
-        </w:r>
-        <w:proofErr w:type="spellStart"/>
-        <w:r>
-          <w:rPr>
-            <w:rStyle w:val="Kpr"/>
-          </w:rPr>
-          <w:t>autonomy</w:t>
-        </w:r>
-        <w:proofErr w:type="spellEnd"/>
-        <w:r>
-          <w:rPr>
-            <w:rStyle w:val="Kpr"/>
-          </w:rPr>
-          <w:t xml:space="preserve"> </w:t>
-        </w:r>
-        <w:proofErr w:type="spellStart"/>
-        <w:r>
-          <w:rPr>
-            <w:rStyle w:val="Kpr"/>
-          </w:rPr>
-          <w:t>and</w:t>
-        </w:r>
-        <w:proofErr w:type="spellEnd"/>
-        <w:r>
-          <w:rPr>
-            <w:rStyle w:val="Kpr"/>
-          </w:rPr>
-          <w:t xml:space="preserve"> </w:t>
-        </w:r>
-        <w:proofErr w:type="spellStart"/>
-        <w:r>
-          <w:rPr>
-            <w:rStyle w:val="Kpr"/>
-          </w:rPr>
-          <w:t>authority</w:t>
-        </w:r>
-        <w:proofErr w:type="spellEnd"/>
-      </w:hyperlink>
-    </w:p>
-    <w:p/>
-    <w:p>
-      <w:hyperlink r:id="rId12" w:anchor="metadata_info_tab_contents" w:history="1">
+      <w:hyperlink r:id="rId10" w:anchor="metadata_info_tab_contents" w:history="1">
         <w:r>
           <w:rPr>
             <w:rStyle w:val="Kpr"/>
@@ -926,265 +963,711 @@
         </w:rPr>
       </w:pPr>
       <w:bookmarkStart w:id="0" w:name="_1-Developments_in_company"/>
+      <w:bookmarkStart w:id="1" w:name="_2-Workplace_Gender_Equality"/>
       <w:bookmarkEnd w:id="0"/>
+      <w:bookmarkEnd w:id="1"/>
       <w:r>
         <w:rPr>
           <w:sz w:val="28"/>
           <w:szCs w:val="28"/>
         </w:rPr>
         <w:lastRenderedPageBreak/>
-        <w:t>1-</w:t>
-      </w:r>
+        <w:t xml:space="preserve">1-Developments in </w:t>
+      </w:r>
+      <w:proofErr w:type="spellStart"/>
       <w:r>
         <w:rPr>
           <w:sz w:val="28"/>
           <w:szCs w:val="28"/>
         </w:rPr>
-        <w:t xml:space="preserve">Developments in </w:t>
-      </w:r>
-      <w:proofErr w:type="spellStart"/>
+        <w:t>company</w:t>
+      </w:r>
+      <w:proofErr w:type="spellEnd"/>
       <w:r>
         <w:rPr>
           <w:sz w:val="28"/>
           <w:szCs w:val="28"/>
         </w:rPr>
-        <w:t>company</w:t>
-      </w:r>
-      <w:proofErr w:type="spellEnd"/>
+        <w:t xml:space="preserve"> </w:t>
+      </w:r>
+      <w:proofErr w:type="spellStart"/>
       <w:r>
         <w:rPr>
           <w:sz w:val="28"/>
           <w:szCs w:val="28"/>
         </w:rPr>
-        <w:t xml:space="preserve"> </w:t>
-      </w:r>
-      <w:proofErr w:type="spellStart"/>
+        <w:t>reporting</w:t>
+      </w:r>
+      <w:proofErr w:type="spellEnd"/>
       <w:r>
         <w:rPr>
           <w:sz w:val="28"/>
           <w:szCs w:val="28"/>
         </w:rPr>
-        <w:t>reporting</w:t>
-      </w:r>
-      <w:proofErr w:type="spellEnd"/>
+        <w:t xml:space="preserve"> on </w:t>
+      </w:r>
+      <w:proofErr w:type="spellStart"/>
       <w:r>
         <w:rPr>
           <w:sz w:val="28"/>
           <w:szCs w:val="28"/>
         </w:rPr>
-        <w:t xml:space="preserve"> on </w:t>
-      </w:r>
-      <w:proofErr w:type="spellStart"/>
+        <w:t>workplace</w:t>
+      </w:r>
+      <w:proofErr w:type="spellEnd"/>
       <w:r>
         <w:rPr>
           <w:sz w:val="28"/>
           <w:szCs w:val="28"/>
         </w:rPr>
-        <w:t>workplace</w:t>
-      </w:r>
-      <w:proofErr w:type="spellEnd"/>
+        <w:t xml:space="preserve"> </w:t>
+      </w:r>
+      <w:proofErr w:type="spellStart"/>
       <w:r>
         <w:rPr>
           <w:sz w:val="28"/>
           <w:szCs w:val="28"/>
         </w:rPr>
-        <w:t xml:space="preserve"> </w:t>
-      </w:r>
-      <w:proofErr w:type="spellStart"/>
+        <w:t>gender</w:t>
+      </w:r>
+      <w:proofErr w:type="spellEnd"/>
       <w:r>
         <w:rPr>
           <w:sz w:val="28"/>
           <w:szCs w:val="28"/>
         </w:rPr>
-        <w:t>gender</w:t>
-      </w:r>
-      <w:proofErr w:type="spellEnd"/>
+        <w:t xml:space="preserve"> </w:t>
+      </w:r>
+      <w:proofErr w:type="spellStart"/>
+      <w:proofErr w:type="gramStart"/>
       <w:r>
         <w:rPr>
           <w:sz w:val="28"/>
           <w:szCs w:val="28"/>
         </w:rPr>
-        <w:t xml:space="preserve"> </w:t>
-      </w:r>
-      <w:proofErr w:type="spellStart"/>
-      <w:proofErr w:type="gramStart"/>
+        <w:t>equality</w:t>
+      </w:r>
+      <w:proofErr w:type="spellEnd"/>
       <w:r>
         <w:rPr>
           <w:sz w:val="28"/>
           <w:szCs w:val="28"/>
         </w:rPr>
-        <w:t>equality</w:t>
-      </w:r>
-      <w:proofErr w:type="spellEnd"/>
+        <w:t>?:</w:t>
+      </w:r>
+      <w:proofErr w:type="gramEnd"/>
       <w:r>
         <w:rPr>
           <w:sz w:val="28"/>
           <w:szCs w:val="28"/>
         </w:rPr>
-        <w:t>?:</w:t>
-      </w:r>
-      <w:proofErr w:type="gramEnd"/>
+        <w:t xml:space="preserve"> A </w:t>
+      </w:r>
+      <w:proofErr w:type="spellStart"/>
       <w:r>
         <w:rPr>
           <w:sz w:val="28"/>
           <w:szCs w:val="28"/>
         </w:rPr>
-        <w:t xml:space="preserve"> A </w:t>
-      </w:r>
-      <w:proofErr w:type="spellStart"/>
+        <w:t>corporate</w:t>
+      </w:r>
+      <w:proofErr w:type="spellEnd"/>
       <w:r>
         <w:rPr>
           <w:sz w:val="28"/>
           <w:szCs w:val="28"/>
         </w:rPr>
-        <w:t>corporate</w:t>
-      </w:r>
-      <w:proofErr w:type="spellEnd"/>
+        <w:t xml:space="preserve"> </w:t>
+      </w:r>
+      <w:proofErr w:type="spellStart"/>
       <w:r>
         <w:rPr>
           <w:sz w:val="28"/>
           <w:szCs w:val="28"/>
         </w:rPr>
-        <w:t xml:space="preserve"> </w:t>
-      </w:r>
-      <w:proofErr w:type="spellStart"/>
+        <w:t>social</w:t>
+      </w:r>
+      <w:proofErr w:type="spellEnd"/>
       <w:r>
         <w:rPr>
           <w:sz w:val="28"/>
           <w:szCs w:val="28"/>
         </w:rPr>
-        <w:t>social</w:t>
-      </w:r>
-      <w:proofErr w:type="spellEnd"/>
+        <w:t xml:space="preserve"> </w:t>
+      </w:r>
+      <w:proofErr w:type="spellStart"/>
       <w:r>
         <w:rPr>
           <w:sz w:val="28"/>
           <w:szCs w:val="28"/>
         </w:rPr>
-        <w:t xml:space="preserve"> </w:t>
-      </w:r>
-      <w:proofErr w:type="spellStart"/>
+        <w:t>responsibility</w:t>
+      </w:r>
+      <w:proofErr w:type="spellEnd"/>
       <w:r>
         <w:rPr>
           <w:sz w:val="28"/>
           <w:szCs w:val="28"/>
         </w:rPr>
-        <w:t>responsibility</w:t>
-      </w:r>
-      <w:proofErr w:type="spellEnd"/>
+        <w:t xml:space="preserve"> </w:t>
+      </w:r>
+      <w:proofErr w:type="spellStart"/>
       <w:r>
         <w:rPr>
           <w:sz w:val="28"/>
           <w:szCs w:val="28"/>
         </w:rPr>
-        <w:t xml:space="preserve"> </w:t>
-      </w:r>
-      <w:proofErr w:type="spellStart"/>
+        <w:t>perspective</w:t>
+      </w:r>
+      <w:proofErr w:type="spellEnd"/>
       <w:r>
         <w:rPr>
           <w:sz w:val="28"/>
           <w:szCs w:val="28"/>
         </w:rPr>
-        <w:t>perspective</w:t>
-      </w:r>
-      <w:proofErr w:type="spellEnd"/>
+        <w:t>. (</w:t>
+      </w:r>
+      <w:proofErr w:type="spellStart"/>
       <w:r>
         <w:rPr>
           <w:sz w:val="28"/>
           <w:szCs w:val="28"/>
         </w:rPr>
-        <w:t xml:space="preserve">. </w:t>
-      </w:r>
+        <w:t>Grosser</w:t>
+      </w:r>
+      <w:proofErr w:type="spellEnd"/>
       <w:r>
         <w:rPr>
           <w:sz w:val="28"/>
           <w:szCs w:val="28"/>
         </w:rPr>
-        <w:t>(</w:t>
-      </w:r>
-      <w:proofErr w:type="spellStart"/>
+        <w:t xml:space="preserve"> </w:t>
+      </w:r>
+      <w:proofErr w:type="spellStart"/>
+      <w:proofErr w:type="gramStart"/>
       <w:r>
         <w:rPr>
           <w:sz w:val="28"/>
           <w:szCs w:val="28"/>
         </w:rPr>
-        <w:t>Grosser</w:t>
-      </w:r>
-      <w:proofErr w:type="spellEnd"/>
+        <w:t>K.,Moon</w:t>
+      </w:r>
+      <w:proofErr w:type="spellEnd"/>
+      <w:proofErr w:type="gramEnd"/>
       <w:r>
         <w:rPr>
           <w:sz w:val="28"/>
           <w:szCs w:val="28"/>
         </w:rPr>
+        <w:t xml:space="preserve"> J., 2008) </w:t>
+      </w:r>
+    </w:p>
+    <w:p/>
+    <w:p>
+      <w:r>
+        <w:t xml:space="preserve">Bu makale aslında işyerlerindeki cinsiyet eşitliğini bulmaya yönelik bir araştırma değil, şirketlerin cinsiyet eşitliği hakkındaki ‘raporlama’ </w:t>
+      </w:r>
+      <w:proofErr w:type="spellStart"/>
+      <w:r>
+        <w:t>larındaki</w:t>
+      </w:r>
+      <w:proofErr w:type="spellEnd"/>
+      <w:r>
+        <w:t xml:space="preserve"> gelişmeleri inceleyen bir araştırma. Şirketlerin cinsiyet eşitliği hakkındaki raporlarını şirketin sosyal sorumluluğu (CSR) olarak görüyor. </w:t>
+      </w:r>
+      <w:r>
+        <w:t xml:space="preserve">Bu makaleyi seçmemdeki amaç, kendini cinsiyet eşitliğinde en iyi gören </w:t>
+      </w:r>
+      <w:r>
+        <w:t xml:space="preserve">20 </w:t>
+      </w:r>
+      <w:r>
+        <w:t>şirket</w:t>
+      </w:r>
+      <w:r>
+        <w:t>in</w:t>
+      </w:r>
+      <w:r>
+        <w:t xml:space="preserve"> raporlama değerini belirlemek için işyerindeki cinsiyet eşitliğini ölçüm mekanizmalarından yararlanması. Kullanılan indikatörler</w:t>
+      </w:r>
+      <w:r>
+        <w:t>den bazıları</w:t>
+      </w:r>
+      <w:r>
+        <w:t xml:space="preserve">: </w:t>
+      </w:r>
+    </w:p>
+    <w:p/>
+    <w:p>
+      <w:r>
+        <w:t xml:space="preserve">1-Şirketlerin </w:t>
+      </w:r>
+      <w:proofErr w:type="gramStart"/>
+      <w:r>
+        <w:rPr>
+          <w:b/>
+          <w:bCs/>
+        </w:rPr>
+        <w:t>CSR(</w:t>
+      </w:r>
+      <w:proofErr w:type="spellStart"/>
+      <w:proofErr w:type="gramEnd"/>
+      <w:r>
+        <w:rPr>
+          <w:b/>
+          <w:bCs/>
+        </w:rPr>
+        <w:t>Company</w:t>
+      </w:r>
+      <w:proofErr w:type="spellEnd"/>
+      <w:r>
+        <w:rPr>
+          <w:b/>
+          <w:bCs/>
+        </w:rPr>
         <w:t xml:space="preserve"> </w:t>
       </w:r>
       <w:proofErr w:type="spellStart"/>
+      <w:r>
+        <w:rPr>
+          <w:b/>
+          <w:bCs/>
+        </w:rPr>
+        <w:t>Social</w:t>
+      </w:r>
+      <w:proofErr w:type="spellEnd"/>
+      <w:r>
+        <w:rPr>
+          <w:b/>
+          <w:bCs/>
+        </w:rPr>
+        <w:t xml:space="preserve"> </w:t>
+      </w:r>
+      <w:proofErr w:type="spellStart"/>
+      <w:r>
+        <w:rPr>
+          <w:b/>
+          <w:bCs/>
+        </w:rPr>
+        <w:t>Responsibility</w:t>
+      </w:r>
+      <w:proofErr w:type="spellEnd"/>
+      <w:r>
+        <w:rPr>
+          <w:b/>
+          <w:bCs/>
+        </w:rPr>
+        <w:t>) raporu</w:t>
+      </w:r>
+      <w:r>
+        <w:t xml:space="preserve"> yayınlaması.</w:t>
+      </w:r>
+    </w:p>
+    <w:p>
+      <w:r>
+        <w:t>2-</w:t>
+      </w:r>
+      <w:r>
+        <w:rPr>
+          <w:b/>
+          <w:bCs/>
+        </w:rPr>
+        <w:t>Kadınların iş gücünde dağılımı</w:t>
+      </w:r>
+      <w:r>
+        <w:t xml:space="preserve"> raporu. </w:t>
+      </w:r>
+      <w:r>
+        <w:t xml:space="preserve"> (</w:t>
+      </w:r>
+      <w:r>
+        <w:t>20 şirketten 14’ü yayınlıyor)</w:t>
+      </w:r>
+    </w:p>
+    <w:p>
+      <w:r>
+        <w:t>3-</w:t>
+      </w:r>
+      <w:r>
+        <w:rPr>
+          <w:b/>
+          <w:bCs/>
+        </w:rPr>
+        <w:t>Kadınların yönetici olarak dağılımı.</w:t>
+      </w:r>
+      <w:r>
+        <w:t xml:space="preserve"> (20 şirketten 15’i yayınlıyor) </w:t>
+      </w:r>
+    </w:p>
+    <w:p>
+      <w:r>
+        <w:t>4-</w:t>
+      </w:r>
+      <w:r>
+        <w:rPr>
+          <w:b/>
+          <w:bCs/>
+        </w:rPr>
+        <w:t>Eşit ücret raporu.</w:t>
+      </w:r>
+      <w:r>
+        <w:t xml:space="preserve"> (</w:t>
+      </w:r>
+      <w:proofErr w:type="spellStart"/>
+      <w:r>
+        <w:t>Equal</w:t>
+      </w:r>
+      <w:proofErr w:type="spellEnd"/>
+      <w:r>
+        <w:t xml:space="preserve"> pay </w:t>
+      </w:r>
+      <w:proofErr w:type="spellStart"/>
+      <w:r>
+        <w:t>review</w:t>
+      </w:r>
+      <w:proofErr w:type="spellEnd"/>
+      <w:r>
+        <w:t>) (20 şirketten 8’i yayınlıyor ancak sadece 4’ü detaylı bir şekilde verileriyle paylaşıyor.</w:t>
+      </w:r>
+    </w:p>
+    <w:p>
+      <w:r>
+        <w:t>5-</w:t>
+      </w:r>
+      <w:r>
+        <w:rPr>
+          <w:b/>
+          <w:bCs/>
+        </w:rPr>
+        <w:t>Kadınları işe alınma oranı</w:t>
+      </w:r>
+      <w:r>
+        <w:t xml:space="preserve"> raporu. (20 şirketten 7’si yayınlıyor)</w:t>
+      </w:r>
+    </w:p>
+    <w:p/>
+    <w:p>
+      <w:r>
+        <w:t xml:space="preserve">Bu sonuçlar </w:t>
+      </w:r>
+      <w:proofErr w:type="spellStart"/>
+      <w:r>
+        <w:t>genellenebilir</w:t>
+      </w:r>
+      <w:proofErr w:type="spellEnd"/>
+      <w:r>
+        <w:t xml:space="preserve"> değil tabii ki, çünkü kendini cinsiyet eşitliği konusunda en iyi gören 20 şirket araştırılmış. Yine de buna rağmen dikkat çeken kısım %70’i iş gücünde dağılım hakkında rapor yayınlıyor, %75’i yönetici dağılımı raporu yayınlıyor ancak </w:t>
+      </w:r>
+      <w:r>
+        <w:t>eşit ücret hakkında rapora gelince bu oran %20’ye düşüyor. Makalede de bu oranlar karşılaştırılıyor.</w:t>
+      </w:r>
+    </w:p>
+    <w:p/>
+    <w:p/>
+    <w:p/>
+    <w:p/>
+    <w:p/>
+    <w:p/>
+    <w:p/>
+    <w:p/>
+    <w:p/>
+    <w:p/>
+    <w:p/>
+    <w:p/>
+    <w:p/>
+    <w:p/>
+    <w:p/>
+    <w:p/>
+    <w:p/>
+    <w:p/>
+    <w:p/>
+    <w:p/>
+    <w:p/>
+    <w:p/>
+    <w:p>
+      <w:pPr>
+        <w:pStyle w:val="Balk1"/>
+        <w:jc w:val="center"/>
+      </w:pPr>
+    </w:p>
+    <w:p>
+      <w:pPr>
+        <w:pStyle w:val="Balk1"/>
+        <w:jc w:val="center"/>
+      </w:pPr>
+      <w:bookmarkStart w:id="2" w:name="_2-Workplace_Gender_Equality_1"/>
+      <w:bookmarkEnd w:id="2"/>
+      <w:r>
+        <w:t>2-</w:t>
+      </w:r>
+      <w:r>
+        <w:t xml:space="preserve">Workplace </w:t>
+      </w:r>
+      <w:proofErr w:type="spellStart"/>
+      <w:r>
+        <w:t>Gender</w:t>
+      </w:r>
+      <w:proofErr w:type="spellEnd"/>
+      <w:r>
+        <w:t xml:space="preserve"> </w:t>
+      </w:r>
+      <w:proofErr w:type="spellStart"/>
+      <w:r>
+        <w:t>Equality</w:t>
+      </w:r>
+      <w:proofErr w:type="spellEnd"/>
+      <w:r>
+        <w:t xml:space="preserve"> </w:t>
+      </w:r>
+      <w:proofErr w:type="spellStart"/>
+      <w:r>
+        <w:t>Agency</w:t>
+      </w:r>
+      <w:proofErr w:type="spellEnd"/>
+    </w:p>
+    <w:p>
+      <w:r>
+        <w:t>Bu rapor</w:t>
+      </w:r>
+      <w:r>
+        <w:t xml:space="preserve">da istediğim verileri bulamadım. Daha çok sonuçları veren bir rapor olmuş, nasıl bulduklarını anlatmamış. Mesela </w:t>
+      </w:r>
+      <w:proofErr w:type="spellStart"/>
+      <w:r>
+        <w:t>gender</w:t>
+      </w:r>
+      <w:proofErr w:type="spellEnd"/>
+      <w:r>
+        <w:t xml:space="preserve"> pay </w:t>
+      </w:r>
+      <w:proofErr w:type="spellStart"/>
+      <w:r>
+        <w:t>gap</w:t>
+      </w:r>
+      <w:proofErr w:type="spellEnd"/>
+      <w:r>
+        <w:t xml:space="preserve"> </w:t>
+      </w:r>
+      <w:proofErr w:type="spellStart"/>
+      <w:r>
+        <w:t>decreased</w:t>
+      </w:r>
+      <w:proofErr w:type="spellEnd"/>
+      <w:r>
+        <w:t xml:space="preserve"> </w:t>
+      </w:r>
+      <w:proofErr w:type="spellStart"/>
+      <w:r>
+        <w:t>by</w:t>
+      </w:r>
+      <w:proofErr w:type="spellEnd"/>
+      <w:r>
+        <w:t xml:space="preserve"> 1% gibi ifadeler vardı.</w:t>
+      </w:r>
+    </w:p>
+    <w:p/>
+    <w:p>
+      <w:pPr>
+        <w:pStyle w:val="Balk1"/>
+      </w:pPr>
+    </w:p>
+    <w:p>
+      <w:pPr>
+        <w:pStyle w:val="Balk1"/>
+        <w:ind w:firstLine="708"/>
+        <w:jc w:val="center"/>
+      </w:pPr>
+      <w:bookmarkStart w:id="3" w:name="_3-_Mckinsey_Report"/>
+      <w:bookmarkEnd w:id="3"/>
+      <w:r>
+        <w:t xml:space="preserve">3- </w:t>
+      </w:r>
+      <w:proofErr w:type="spellStart"/>
+      <w:r>
+        <w:t>Mckinsey</w:t>
+      </w:r>
+      <w:proofErr w:type="spellEnd"/>
+      <w:r>
+        <w:t xml:space="preserve"> Report</w:t>
+      </w:r>
+      <w:r>
+        <w:t xml:space="preserve"> – </w:t>
+      </w:r>
+      <w:proofErr w:type="spellStart"/>
+      <w:r>
+        <w:t>Women</w:t>
+      </w:r>
+      <w:proofErr w:type="spellEnd"/>
+      <w:r>
+        <w:t xml:space="preserve"> in </w:t>
+      </w:r>
+      <w:proofErr w:type="spellStart"/>
+      <w:r>
+        <w:t>the</w:t>
+      </w:r>
+      <w:proofErr w:type="spellEnd"/>
+      <w:r>
+        <w:t xml:space="preserve"> </w:t>
+      </w:r>
+      <w:proofErr w:type="spellStart"/>
+      <w:r>
+        <w:t>Workplace</w:t>
+      </w:r>
+      <w:proofErr w:type="spellEnd"/>
+      <w:r>
+        <w:t xml:space="preserve"> 2020</w:t>
+      </w:r>
+    </w:p>
+    <w:p>
+      <w:r>
+        <w:t xml:space="preserve">Bu rapor oldukça uzun ve detaylı bir rapor </w:t>
+      </w:r>
+      <w:r>
+        <w:t xml:space="preserve">bu yüzden tüm parametrelerden bahsetmem </w:t>
+      </w:r>
       <w:proofErr w:type="gramStart"/>
       <w:r>
-        <w:rPr>
-          <w:sz w:val="28"/>
-          <w:szCs w:val="28"/>
-        </w:rPr>
-        <w:t>K.,Moon</w:t>
-      </w:r>
-      <w:proofErr w:type="spellEnd"/>
+        <w:t>imkansız</w:t>
+      </w:r>
       <w:proofErr w:type="gramEnd"/>
       <w:r>
-        <w:rPr>
-          <w:sz w:val="28"/>
-          <w:szCs w:val="28"/>
-        </w:rPr>
-        <w:t xml:space="preserve"> J., 2008) </w:t>
-      </w:r>
-    </w:p>
-    <w:p/>
-    <w:p>
-      <w:r>
-        <w:t xml:space="preserve">Bu makale aslında işyerlerindeki cinsiyet eşitliğini bulmaya yönelik bir araştırma değil, şirketlerin cinsiyet eşitliği hakkındaki ‘raporlama’ </w:t>
-      </w:r>
-      <w:proofErr w:type="spellStart"/>
-      <w:r>
-        <w:t>larındaki</w:t>
-      </w:r>
-      <w:proofErr w:type="spellEnd"/>
-      <w:r>
-        <w:t xml:space="preserve"> gelişmeleri inceleyen bir araştırma. Şirketlerin cinsiyet eşitliği hakkındaki raporlarını şirketin sosyal sorumluluğu (CSR) olarak görüyor. </w:t>
-      </w:r>
-      <w:r>
-        <w:t xml:space="preserve">Bu makaleyi seçmemdeki amaç, kendini cinsiyet eşitliğinde en iyi gören </w:t>
-      </w:r>
-      <w:r>
-        <w:t xml:space="preserve">20 </w:t>
-      </w:r>
-      <w:r>
-        <w:t>şirket</w:t>
-      </w:r>
-      <w:r>
-        <w:t>in</w:t>
-      </w:r>
-      <w:r>
-        <w:t xml:space="preserve"> raporlama değerini belirlemek için işyerindeki cinsiyet eşitliğini ölçüm mekanizmalarından yararlanması. Kullanılan indikatörler</w:t>
-      </w:r>
-      <w:r>
-        <w:t>den bazıları</w:t>
-      </w:r>
-      <w:r>
-        <w:t xml:space="preserve">: </w:t>
-      </w:r>
-    </w:p>
-    <w:p/>
-    <w:p>
-      <w:r>
-        <w:t xml:space="preserve">1-Şirketlerin </w:t>
+        <w:t xml:space="preserve"> </w:t>
+      </w:r>
+      <w:r>
+        <w:t xml:space="preserve">ancak içerisinde özellikle dikkat çekici bazı kısımlar var. Normalde hepimizin duyduğu </w:t>
+      </w:r>
+      <w:r>
+        <w:rPr>
+          <w:b/>
+          <w:bCs/>
+        </w:rPr>
+        <w:t>‘</w:t>
+      </w:r>
+      <w:proofErr w:type="spellStart"/>
+      <w:r>
+        <w:rPr>
+          <w:b/>
+          <w:bCs/>
+        </w:rPr>
+        <w:t>glass</w:t>
+      </w:r>
+      <w:proofErr w:type="spellEnd"/>
+      <w:r>
+        <w:rPr>
+          <w:b/>
+          <w:bCs/>
+        </w:rPr>
+        <w:t xml:space="preserve"> </w:t>
+      </w:r>
+      <w:proofErr w:type="spellStart"/>
+      <w:r>
+        <w:rPr>
+          <w:b/>
+          <w:bCs/>
+        </w:rPr>
+        <w:t>ceiling</w:t>
+      </w:r>
+      <w:proofErr w:type="spellEnd"/>
+      <w:r>
+        <w:rPr>
+          <w:b/>
+          <w:bCs/>
+        </w:rPr>
+        <w:t xml:space="preserve">’ </w:t>
+      </w:r>
+      <w:r>
+        <w:t xml:space="preserve">tanımının yetersiz olduğunu belirtiyor rapor. Karşılık olarak </w:t>
+      </w:r>
+      <w:r>
+        <w:rPr>
+          <w:b/>
+          <w:bCs/>
+        </w:rPr>
+        <w:t>‘</w:t>
+      </w:r>
+      <w:proofErr w:type="spellStart"/>
+      <w:r>
+        <w:rPr>
+          <w:b/>
+          <w:bCs/>
+        </w:rPr>
+        <w:t>broken</w:t>
+      </w:r>
+      <w:proofErr w:type="spellEnd"/>
+      <w:r>
+        <w:rPr>
+          <w:b/>
+          <w:bCs/>
+        </w:rPr>
+        <w:t xml:space="preserve"> </w:t>
+      </w:r>
+      <w:proofErr w:type="spellStart"/>
+      <w:r>
+        <w:rPr>
+          <w:b/>
+          <w:bCs/>
+        </w:rPr>
+        <w:t>rung</w:t>
+      </w:r>
+      <w:proofErr w:type="spellEnd"/>
+      <w:r>
+        <w:rPr>
+          <w:b/>
+          <w:bCs/>
+        </w:rPr>
+        <w:t>’</w:t>
+      </w:r>
+      <w:r>
+        <w:t xml:space="preserve"> tanımını getiriyor. </w:t>
+      </w:r>
+      <w:r>
+        <w:t xml:space="preserve">Yani kadınların üst/tavan seviyelere çıkarken değil ilk promosyonlarını alırken bile erkeklere oranla daha çok engelle karşılaştıklarını öne sürüyor. 100 erkeğin giriş seviyesindeki yöneticilik pozisyonuna getirilmesine karşılık 85 kadın bu görevlere getiriliyor. </w:t>
+      </w:r>
+      <w:r>
+        <w:rPr>
+          <w:b/>
+          <w:bCs/>
+        </w:rPr>
+        <w:t>Etnik kökene</w:t>
+      </w:r>
+      <w:r>
+        <w:t xml:space="preserve"> göre bu oran da değişiyor. </w:t>
+      </w:r>
+    </w:p>
+    <w:p/>
+    <w:p>
+      <w:r>
+        <w:t xml:space="preserve">Bu rapordaki bir başka parametre de kadınların </w:t>
+      </w:r>
+      <w:r>
+        <w:rPr>
+          <w:b/>
+          <w:bCs/>
+        </w:rPr>
+        <w:t>işi bırakma düşüncesine sahip olması</w:t>
+      </w:r>
+      <w:r>
+        <w:t xml:space="preserve">. Kadınlar erkeklere göre işi bırakma düşüncesine çok daha sahip oluyorlar ve tabii ki bu iş yerinin toplumsal cinsiyet çalışma koşullarıyla oldukça ilgili. Rapor aynı zamanda Covid-19’un bu parametreyi oldukça etkilediğini, </w:t>
       </w:r>
       <w:proofErr w:type="gramStart"/>
       <w:r>
-        <w:t>CSR(</w:t>
-      </w:r>
-      <w:proofErr w:type="spellStart"/>
+        <w:t>bir çok</w:t>
+      </w:r>
       <w:proofErr w:type="gramEnd"/>
       <w:r>
-        <w:t>Company</w:t>
+        <w:t xml:space="preserve"> kadının bu baskılar altında işi bıraktığını, bu sebeple iş yerindeki toplumsal cinsiyet eşitliğine </w:t>
+      </w:r>
+      <w:proofErr w:type="spellStart"/>
+      <w:r>
+        <w:t>olduka</w:t>
+      </w:r>
+      <w:proofErr w:type="spellEnd"/>
+      <w:r>
+        <w:t xml:space="preserve"> zarar vereceğini şöyle ifade ediyor, “</w:t>
+      </w:r>
+      <w:proofErr w:type="spellStart"/>
+      <w:r>
+        <w:t>All</w:t>
       </w:r>
       <w:proofErr w:type="spellEnd"/>
       <w:r>
@@ -1192,7 +1675,7 @@
       </w:r>
       <w:proofErr w:type="spellStart"/>
       <w:r>
-        <w:t>Social</w:t>
+        <w:t>the</w:t>
       </w:r>
       <w:proofErr w:type="spellEnd"/>
       <w:r>
@@ -1200,73 +1683,150 @@
       </w:r>
       <w:proofErr w:type="spellStart"/>
       <w:r>
-        <w:t>Responsibility</w:t>
-      </w:r>
-      <w:proofErr w:type="spellEnd"/>
-      <w:r>
-        <w:t>) raporu yayınlaması.</w:t>
-      </w:r>
-    </w:p>
-    <w:p>
-      <w:r>
-        <w:t>2-</w:t>
-      </w:r>
-      <w:r>
-        <w:t xml:space="preserve">Kadınların iş gücünde dağılımı raporu. </w:t>
-      </w:r>
-      <w:r>
-        <w:t xml:space="preserve"> (</w:t>
-      </w:r>
-      <w:r>
-        <w:t>20 şirketten 14’ü yayınlıyor)</w:t>
-      </w:r>
-    </w:p>
-    <w:p>
-      <w:r>
-        <w:t xml:space="preserve">3-Kadınların yönetici olarak dağılımı. (20 şirketten 15’i yayınlıyor) </w:t>
-      </w:r>
-    </w:p>
-    <w:p>
-      <w:r>
-        <w:t>4-Eşit ücret raporu. (</w:t>
-      </w:r>
-      <w:proofErr w:type="spellStart"/>
-      <w:r>
-        <w:t>Equal</w:t>
-      </w:r>
-      <w:proofErr w:type="spellEnd"/>
-      <w:r>
-        <w:t xml:space="preserve"> pay </w:t>
-      </w:r>
-      <w:proofErr w:type="spellStart"/>
-      <w:r>
-        <w:t>review</w:t>
-      </w:r>
-      <w:proofErr w:type="spellEnd"/>
-      <w:r>
-        <w:t>) (20 şirketten 8’i yayınlıyor ancak sadece 4’ü detaylı bir şekilde verileriyle paylaşıyor.</w:t>
-      </w:r>
-    </w:p>
-    <w:p>
-      <w:r>
-        <w:t>5-Kadınları işe alınma oranı raporu. (20 şirketten 7’si yayınlıyor)</w:t>
-      </w:r>
-    </w:p>
-    <w:p/>
-    <w:p>
-      <w:r>
-        <w:t xml:space="preserve">Bu sonuçlar </w:t>
-      </w:r>
-      <w:proofErr w:type="spellStart"/>
-      <w:r>
-        <w:t>genellenebilir</w:t>
-      </w:r>
-      <w:proofErr w:type="spellEnd"/>
-      <w:r>
-        <w:t xml:space="preserve"> değil tabii ki, çünkü kendini cinsiyet eşitliği konusunda en iyi gören 20 şirket araştırılmış. Yine de buna rağmen dikkat çeken kısım %70’i iş gücünde dağılım hakkında rapor yayınlıyor, %75’i yönetici dağılımı raporu yayınlıyor ancak </w:t>
-      </w:r>
-      <w:r>
-        <w:t>eşit ücret hakkında rapora gelince bu oran %20’ye düşüyor. Makalede de bu oranlar karşılaştırılıyor.</w:t>
+        <w:t>progress</w:t>
+      </w:r>
+      <w:proofErr w:type="spellEnd"/>
+      <w:r>
+        <w:t xml:space="preserve"> </w:t>
+      </w:r>
+      <w:proofErr w:type="spellStart"/>
+      <w:r>
+        <w:t>we’ve</w:t>
+      </w:r>
+      <w:proofErr w:type="spellEnd"/>
+      <w:r>
+        <w:t xml:space="preserve"> </w:t>
+      </w:r>
+      <w:proofErr w:type="spellStart"/>
+      <w:r>
+        <w:t>seen</w:t>
+      </w:r>
+      <w:proofErr w:type="spellEnd"/>
+      <w:r>
+        <w:t xml:space="preserve"> </w:t>
+      </w:r>
+      <w:proofErr w:type="spellStart"/>
+      <w:r>
+        <w:t>over</w:t>
+      </w:r>
+      <w:proofErr w:type="spellEnd"/>
+      <w:r>
+        <w:t xml:space="preserve"> </w:t>
+      </w:r>
+      <w:proofErr w:type="spellStart"/>
+      <w:r>
+        <w:t>the</w:t>
+      </w:r>
+      <w:proofErr w:type="spellEnd"/>
+      <w:r>
+        <w:t xml:space="preserve"> </w:t>
+      </w:r>
+      <w:proofErr w:type="spellStart"/>
+      <w:r>
+        <w:t>past</w:t>
+      </w:r>
+      <w:proofErr w:type="spellEnd"/>
+      <w:r>
+        <w:t xml:space="preserve"> </w:t>
+      </w:r>
+      <w:proofErr w:type="spellStart"/>
+      <w:r>
+        <w:t>six</w:t>
+      </w:r>
+      <w:proofErr w:type="spellEnd"/>
+      <w:r>
+        <w:t xml:space="preserve"> </w:t>
+      </w:r>
+      <w:proofErr w:type="spellStart"/>
+      <w:r>
+        <w:t>years</w:t>
+      </w:r>
+      <w:proofErr w:type="spellEnd"/>
+      <w:r>
+        <w:t xml:space="preserve"> </w:t>
+      </w:r>
+      <w:proofErr w:type="spellStart"/>
+      <w:r>
+        <w:t>could</w:t>
+      </w:r>
+      <w:proofErr w:type="spellEnd"/>
+      <w:r>
+        <w:t xml:space="preserve"> be </w:t>
+      </w:r>
+      <w:proofErr w:type="spellStart"/>
+      <w:r>
+        <w:t>erased</w:t>
+      </w:r>
+      <w:proofErr w:type="spellEnd"/>
+      <w:r>
+        <w:t>.”</w:t>
+      </w:r>
+    </w:p>
+    <w:p/>
+    <w:p>
+      <w:r>
+        <w:t xml:space="preserve">Son olarak da bir anket </w:t>
+      </w:r>
+      <w:r>
+        <w:t xml:space="preserve">vardı bu raporda. “Son birkaç ayda işyerinde aşağıdaki duygulardan hangisini en çok hissettiniz.” sorusuna verilen yanıtlar derlenmiş Sonuç olarak da kadınlar erkeklere oranla çok daha yorgun/bitkin hissettiğini belirtmiş. Bu da kadınların iş yerinde sahip oldukları eşitsiz çalışma ortamını </w:t>
+      </w:r>
+      <w:proofErr w:type="spellStart"/>
+      <w:r>
+        <w:t>birnevi</w:t>
+      </w:r>
+      <w:proofErr w:type="spellEnd"/>
+      <w:r>
+        <w:t xml:space="preserve"> gösteriyor. </w:t>
+      </w:r>
+    </w:p>
+    <w:p/>
+    <w:p/>
+    <w:p>
+      <w:r>
+        <w:rPr>
+          <w:noProof/>
+        </w:rPr>
+        <w:drawing>
+          <wp:inline distT="0" distB="0" distL="0" distR="0" wp14:anchorId="41118361" wp14:editId="300B2F89">
+            <wp:extent cx="4075387" cy="2789748"/>
+            <wp:effectExtent l="0" t="0" r="1905" b="4445"/>
+            <wp:docPr id="1" name="Resim 1"/>
+            <wp:cNvGraphicFramePr>
+              <a:graphicFrameLocks xmlns:a="http://schemas.openxmlformats.org/drawingml/2006/main" noChangeAspect="1"/>
+            </wp:cNvGraphicFramePr>
+            <a:graphic xmlns:a="http://schemas.openxmlformats.org/drawingml/2006/main">
+              <a:graphicData uri="http://schemas.openxmlformats.org/drawingml/2006/picture">
+                <pic:pic xmlns:pic="http://schemas.openxmlformats.org/drawingml/2006/picture">
+                  <pic:nvPicPr>
+                    <pic:cNvPr id="1" name="Resim 1"/>
+                    <pic:cNvPicPr/>
+                  </pic:nvPicPr>
+                  <pic:blipFill>
+                    <a:blip r:embed="rId11" cstate="print">
+                      <a:extLst>
+                        <a:ext uri="{28A0092B-C50C-407E-A947-70E740481C1C}">
+                          <a14:useLocalDpi xmlns:a14="http://schemas.microsoft.com/office/drawing/2010/main" val="0"/>
+                        </a:ext>
+                      </a:extLst>
+                    </a:blip>
+                    <a:stretch>
+                      <a:fillRect/>
+                    </a:stretch>
+                  </pic:blipFill>
+                  <pic:spPr>
+                    <a:xfrm>
+                      <a:off x="0" y="0"/>
+                      <a:ext cx="4083228" cy="2795116"/>
+                    </a:xfrm>
+                    <a:prstGeom prst="rect">
+                      <a:avLst/>
+                    </a:prstGeom>
+                  </pic:spPr>
+                </pic:pic>
+              </a:graphicData>
+            </a:graphic>
+          </wp:inline>
+        </w:drawing>
       </w:r>
     </w:p>
     <w:sectPr>

</xml_diff>

<commit_message>
Üçüncü ve dördüncü makale okundu
</commit_message>
<xml_diff>
--- a/genderInWorkplace.docx
+++ b/genderInWorkplace.docx
@@ -270,13 +270,7 @@
           <w:rPr>
             <w:rStyle w:val="Kpr"/>
           </w:rPr>
-          <w:t>G</w:t>
-        </w:r>
-        <w:r>
-          <w:rPr>
-            <w:rStyle w:val="Kpr"/>
-          </w:rPr>
-          <w:t>ender</w:t>
+          <w:t>Gender</w:t>
         </w:r>
         <w:proofErr w:type="spellEnd"/>
         <w:r>
@@ -304,13 +298,7 @@
           <w:rPr>
             <w:rStyle w:val="Kpr"/>
           </w:rPr>
-          <w:t>Agenc</w:t>
-        </w:r>
-        <w:r>
-          <w:rPr>
-            <w:rStyle w:val="Kpr"/>
-          </w:rPr>
-          <w:t>y</w:t>
+          <w:t>Agency</w:t>
         </w:r>
         <w:proofErr w:type="spellEnd"/>
       </w:hyperlink>
@@ -320,11 +308,145 @@
     </w:p>
     <w:p/>
     <w:p>
+      <w:hyperlink w:anchor="_3-_Mckinsey_Report" w:history="1">
+        <w:proofErr w:type="spellStart"/>
+        <w:r>
+          <w:rPr>
+            <w:rStyle w:val="Kpr"/>
+          </w:rPr>
+          <w:t>McKinsey</w:t>
+        </w:r>
+        <w:proofErr w:type="spellEnd"/>
+        <w:r>
+          <w:rPr>
+            <w:rStyle w:val="Kpr"/>
+          </w:rPr>
+          <w:t xml:space="preserve"> Report</w:t>
+        </w:r>
+      </w:hyperlink>
+      <w:r>
+        <w:t xml:space="preserve"> (Tamamlandı)</w:t>
+      </w:r>
+    </w:p>
+    <w:p/>
+    <w:p>
+      <w:hyperlink w:anchor="_4-Patterns_of_Gender" w:history="1">
+        <w:proofErr w:type="spellStart"/>
+        <w:r>
+          <w:rPr>
+            <w:rStyle w:val="Kpr"/>
+          </w:rPr>
+          <w:t>Patterns</w:t>
+        </w:r>
+        <w:proofErr w:type="spellEnd"/>
+        <w:r>
+          <w:rPr>
+            <w:rStyle w:val="Kpr"/>
+          </w:rPr>
+          <w:t xml:space="preserve"> of </w:t>
+        </w:r>
+        <w:proofErr w:type="spellStart"/>
+        <w:r>
+          <w:rPr>
+            <w:rStyle w:val="Kpr"/>
+          </w:rPr>
+          <w:t>Gender</w:t>
+        </w:r>
+        <w:proofErr w:type="spellEnd"/>
+        <w:r>
+          <w:rPr>
+            <w:rStyle w:val="Kpr"/>
+          </w:rPr>
+          <w:t xml:space="preserve"> </w:t>
+        </w:r>
+        <w:proofErr w:type="spellStart"/>
+        <w:r>
+          <w:rPr>
+            <w:rStyle w:val="Kpr"/>
+          </w:rPr>
+          <w:t>Equality</w:t>
+        </w:r>
+        <w:proofErr w:type="spellEnd"/>
+        <w:r>
+          <w:rPr>
+            <w:rStyle w:val="Kpr"/>
+          </w:rPr>
+          <w:t xml:space="preserve"> at </w:t>
+        </w:r>
+        <w:proofErr w:type="spellStart"/>
+        <w:r>
+          <w:rPr>
+            <w:rStyle w:val="Kpr"/>
+          </w:rPr>
+          <w:t>Workplaces</w:t>
+        </w:r>
+        <w:proofErr w:type="spellEnd"/>
+        <w:r>
+          <w:rPr>
+            <w:rStyle w:val="Kpr"/>
+          </w:rPr>
+          <w:t xml:space="preserve"> </w:t>
+        </w:r>
+        <w:proofErr w:type="spellStart"/>
+        <w:r>
+          <w:rPr>
+            <w:rStyle w:val="Kpr"/>
+          </w:rPr>
+          <w:t>and</w:t>
+        </w:r>
+        <w:proofErr w:type="spellEnd"/>
+        <w:r>
+          <w:rPr>
+            <w:rStyle w:val="Kpr"/>
+          </w:rPr>
+          <w:t xml:space="preserve"> </w:t>
+        </w:r>
+        <w:proofErr w:type="spellStart"/>
+        <w:r>
+          <w:rPr>
+            <w:rStyle w:val="Kpr"/>
+          </w:rPr>
+          <w:t>P</w:t>
+        </w:r>
+        <w:r>
+          <w:rPr>
+            <w:rStyle w:val="Kpr"/>
+          </w:rPr>
+          <w:t>s</w:t>
+        </w:r>
+        <w:r>
+          <w:rPr>
+            <w:rStyle w:val="Kpr"/>
+          </w:rPr>
+          <w:t>ychological</w:t>
+        </w:r>
+        <w:proofErr w:type="spellEnd"/>
+        <w:r>
+          <w:rPr>
+            <w:rStyle w:val="Kpr"/>
+          </w:rPr>
+          <w:t xml:space="preserve"> </w:t>
+        </w:r>
+        <w:proofErr w:type="spellStart"/>
+        <w:r>
+          <w:rPr>
+            <w:rStyle w:val="Kpr"/>
+          </w:rPr>
+          <w:t>Distress</w:t>
+        </w:r>
+        <w:proofErr w:type="spellEnd"/>
+      </w:hyperlink>
+      <w:r>
+        <w:t>(Tamamlandı)</w:t>
+      </w:r>
+    </w:p>
+    <w:p/>
+    <w:p>
       <w:r>
         <w:fldChar w:fldCharType="begin"/>
       </w:r>
       <w:r>
-        <w:instrText xml:space="preserve"> HYPERLINK  \l "_3-_Mckinsey_Report" </w:instrText>
+        <w:instrText xml:space="preserve"> HYPERLINK  \l "_Cisgendered_Organizations:_Trans" </w:instrText>
       </w:r>
       <w:r>
         <w:fldChar w:fldCharType="separate"/>
@@ -334,27 +456,105 @@
         <w:rPr>
           <w:rStyle w:val="Kpr"/>
         </w:rPr>
-        <w:t>McKinsey</w:t>
+        <w:t>Cisgendered</w:t>
       </w:r>
       <w:proofErr w:type="spellEnd"/>
       <w:r>
         <w:rPr>
           <w:rStyle w:val="Kpr"/>
         </w:rPr>
-        <w:t xml:space="preserve"> Re</w:t>
-      </w:r>
+        <w:t xml:space="preserve"> </w:t>
+      </w:r>
+      <w:proofErr w:type="spellStart"/>
       <w:r>
         <w:rPr>
           <w:rStyle w:val="Kpr"/>
         </w:rPr>
-        <w:t>p</w:t>
-      </w:r>
+        <w:t>Organizations</w:t>
+      </w:r>
+      <w:proofErr w:type="spellEnd"/>
       <w:r>
         <w:rPr>
           <w:rStyle w:val="Kpr"/>
         </w:rPr>
-        <w:t>ort</w:t>
-      </w:r>
+        <w:t xml:space="preserve">: Trans </w:t>
+      </w:r>
+      <w:proofErr w:type="spellStart"/>
+      <w:r>
+        <w:rPr>
+          <w:rStyle w:val="Kpr"/>
+        </w:rPr>
+        <w:t>Women</w:t>
+      </w:r>
+      <w:proofErr w:type="spellEnd"/>
+      <w:r>
+        <w:rPr>
+          <w:rStyle w:val="Kpr"/>
+        </w:rPr>
+        <w:t xml:space="preserve"> </w:t>
+      </w:r>
+      <w:proofErr w:type="spellStart"/>
+      <w:r>
+        <w:rPr>
+          <w:rStyle w:val="Kpr"/>
+        </w:rPr>
+        <w:t>and</w:t>
+      </w:r>
+      <w:proofErr w:type="spellEnd"/>
+      <w:r>
+        <w:rPr>
+          <w:rStyle w:val="Kpr"/>
+        </w:rPr>
+        <w:t xml:space="preserve"> </w:t>
+      </w:r>
+      <w:proofErr w:type="spellStart"/>
+      <w:r>
+        <w:rPr>
+          <w:rStyle w:val="Kpr"/>
+        </w:rPr>
+        <w:t>I</w:t>
+      </w:r>
+      <w:r>
+        <w:rPr>
+          <w:rStyle w:val="Kpr"/>
+        </w:rPr>
+        <w:t>n</w:t>
+      </w:r>
+      <w:r>
+        <w:rPr>
+          <w:rStyle w:val="Kpr"/>
+        </w:rPr>
+        <w:t>equality</w:t>
+      </w:r>
+      <w:proofErr w:type="spellEnd"/>
+      <w:r>
+        <w:rPr>
+          <w:rStyle w:val="Kpr"/>
+        </w:rPr>
+        <w:t xml:space="preserve"> in </w:t>
+      </w:r>
+      <w:proofErr w:type="spellStart"/>
+      <w:r>
+        <w:rPr>
+          <w:rStyle w:val="Kpr"/>
+        </w:rPr>
+        <w:t>the</w:t>
+      </w:r>
+      <w:proofErr w:type="spellEnd"/>
+      <w:r>
+        <w:rPr>
+          <w:rStyle w:val="Kpr"/>
+        </w:rPr>
+        <w:t xml:space="preserve"> </w:t>
+      </w:r>
+      <w:proofErr w:type="spellStart"/>
+      <w:r>
+        <w:rPr>
+          <w:rStyle w:val="Kpr"/>
+        </w:rPr>
+        <w:t>Workplace</w:t>
+      </w:r>
+      <w:proofErr w:type="spellEnd"/>
       <w:r>
         <w:fldChar w:fldCharType="end"/>
       </w:r>
@@ -364,13 +564,69 @@
     </w:p>
     <w:p/>
     <w:p>
-      <w:hyperlink r:id="rId6" w:history="1">
-        <w:proofErr w:type="spellStart"/>
-        <w:r>
-          <w:rPr>
-            <w:rStyle w:val="Kpr"/>
-          </w:rPr>
-          <w:t>Patterns</w:t>
+      <w:hyperlink r:id="rId7" w:history="1">
+        <w:proofErr w:type="spellStart"/>
+        <w:r>
+          <w:rPr>
+            <w:rStyle w:val="Kpr"/>
+          </w:rPr>
+          <w:t>The</w:t>
+        </w:r>
+        <w:proofErr w:type="spellEnd"/>
+        <w:r>
+          <w:rPr>
+            <w:rStyle w:val="Kpr"/>
+          </w:rPr>
+          <w:t xml:space="preserve"> </w:t>
+        </w:r>
+        <w:proofErr w:type="spellStart"/>
+        <w:r>
+          <w:rPr>
+            <w:rStyle w:val="Kpr"/>
+          </w:rPr>
+          <w:t>Gender</w:t>
+        </w:r>
+        <w:proofErr w:type="spellEnd"/>
+        <w:r>
+          <w:rPr>
+            <w:rStyle w:val="Kpr"/>
+          </w:rPr>
+          <w:t xml:space="preserve"> Pay </w:t>
+        </w:r>
+        <w:proofErr w:type="spellStart"/>
+        <w:r>
+          <w:rPr>
+            <w:rStyle w:val="Kpr"/>
+          </w:rPr>
+          <w:t>Gap</w:t>
+        </w:r>
+        <w:proofErr w:type="spellEnd"/>
+        <w:r>
+          <w:rPr>
+            <w:rStyle w:val="Kpr"/>
+          </w:rPr>
+          <w:t xml:space="preserve">: </w:t>
+        </w:r>
+        <w:proofErr w:type="spellStart"/>
+        <w:r>
+          <w:rPr>
+            <w:rStyle w:val="Kpr"/>
+          </w:rPr>
+          <w:t>Concrete</w:t>
+        </w:r>
+        <w:proofErr w:type="spellEnd"/>
+        <w:r>
+          <w:rPr>
+            <w:rStyle w:val="Kpr"/>
+          </w:rPr>
+          <w:t xml:space="preserve"> </w:t>
+        </w:r>
+        <w:proofErr w:type="spellStart"/>
+        <w:r>
+          <w:rPr>
+            <w:rStyle w:val="Kpr"/>
+          </w:rPr>
+          <w:t>Indicator</w:t>
         </w:r>
         <w:proofErr w:type="spellEnd"/>
         <w:r>
@@ -384,6 +640,61 @@
           <w:rPr>
             <w:rStyle w:val="Kpr"/>
           </w:rPr>
+          <w:t>Women's</w:t>
+        </w:r>
+        <w:proofErr w:type="spellEnd"/>
+        <w:r>
+          <w:rPr>
+            <w:rStyle w:val="Kpr"/>
+          </w:rPr>
+          <w:t xml:space="preserve"> </w:t>
+        </w:r>
+        <w:proofErr w:type="spellStart"/>
+        <w:r>
+          <w:rPr>
+            <w:rStyle w:val="Kpr"/>
+          </w:rPr>
+          <w:t>Progress</w:t>
+        </w:r>
+        <w:proofErr w:type="spellEnd"/>
+        <w:r>
+          <w:rPr>
+            <w:rStyle w:val="Kpr"/>
+          </w:rPr>
+          <w:t xml:space="preserve"> </w:t>
+        </w:r>
+        <w:proofErr w:type="spellStart"/>
+        <w:r>
+          <w:rPr>
+            <w:rStyle w:val="Kpr"/>
+          </w:rPr>
+          <w:t>Toward</w:t>
+        </w:r>
+        <w:proofErr w:type="spellEnd"/>
+        <w:r>
+          <w:rPr>
+            <w:rStyle w:val="Kpr"/>
+          </w:rPr>
+          <w:t xml:space="preserve"> </w:t>
+        </w:r>
+        <w:proofErr w:type="spellStart"/>
+        <w:r>
+          <w:rPr>
+            <w:rStyle w:val="Kpr"/>
+          </w:rPr>
+          <w:t>Equality</w:t>
+        </w:r>
+        <w:proofErr w:type="spellEnd"/>
+      </w:hyperlink>
+    </w:p>
+    <w:p/>
+    <w:p>
+      <w:hyperlink r:id="rId8" w:history="1">
+        <w:proofErr w:type="spellStart"/>
+        <w:r>
+          <w:rPr>
+            <w:rStyle w:val="Kpr"/>
+          </w:rPr>
           <w:t>Gender</w:t>
         </w:r>
         <w:proofErr w:type="spellEnd"/>
@@ -398,21 +709,21 @@
           <w:rPr>
             <w:rStyle w:val="Kpr"/>
           </w:rPr>
-          <w:t>Equality</w:t>
-        </w:r>
-        <w:proofErr w:type="spellEnd"/>
-        <w:r>
-          <w:rPr>
-            <w:rStyle w:val="Kpr"/>
-          </w:rPr>
-          <w:t xml:space="preserve"> at </w:t>
-        </w:r>
-        <w:proofErr w:type="spellStart"/>
-        <w:r>
-          <w:rPr>
-            <w:rStyle w:val="Kpr"/>
-          </w:rPr>
-          <w:t>Workplaces</w:t>
+          <w:t>inequality</w:t>
+        </w:r>
+        <w:proofErr w:type="spellEnd"/>
+        <w:r>
+          <w:rPr>
+            <w:rStyle w:val="Kpr"/>
+          </w:rPr>
+          <w:t xml:space="preserve"> in </w:t>
+        </w:r>
+        <w:proofErr w:type="spellStart"/>
+        <w:r>
+          <w:rPr>
+            <w:rStyle w:val="Kpr"/>
+          </w:rPr>
+          <w:t>workplace</w:t>
         </w:r>
         <w:proofErr w:type="spellEnd"/>
         <w:r>
@@ -426,6 +737,20 @@
           <w:rPr>
             <w:rStyle w:val="Kpr"/>
           </w:rPr>
+          <w:t>autonomy</w:t>
+        </w:r>
+        <w:proofErr w:type="spellEnd"/>
+        <w:r>
+          <w:rPr>
+            <w:rStyle w:val="Kpr"/>
+          </w:rPr>
+          <w:t xml:space="preserve"> </w:t>
+        </w:r>
+        <w:proofErr w:type="spellStart"/>
+        <w:r>
+          <w:rPr>
+            <w:rStyle w:val="Kpr"/>
+          </w:rPr>
           <w:t>and</w:t>
         </w:r>
         <w:proofErr w:type="spellEnd"/>
@@ -440,333 +765,14 @@
           <w:rPr>
             <w:rStyle w:val="Kpr"/>
           </w:rPr>
-          <w:t>Psychological</w:t>
-        </w:r>
-        <w:proofErr w:type="spellEnd"/>
-        <w:r>
-          <w:rPr>
-            <w:rStyle w:val="Kpr"/>
-          </w:rPr>
-          <w:t xml:space="preserve"> </w:t>
-        </w:r>
-        <w:proofErr w:type="spellStart"/>
-        <w:r>
-          <w:rPr>
-            <w:rStyle w:val="Kpr"/>
-          </w:rPr>
-          <w:t>Distress</w:t>
+          <w:t>authority</w:t>
         </w:r>
         <w:proofErr w:type="spellEnd"/>
       </w:hyperlink>
     </w:p>
     <w:p/>
     <w:p>
-      <w:hyperlink r:id="rId7" w:history="1">
-        <w:proofErr w:type="spellStart"/>
-        <w:r>
-          <w:rPr>
-            <w:rStyle w:val="Kpr"/>
-          </w:rPr>
-          <w:t>Cisgendered</w:t>
-        </w:r>
-        <w:proofErr w:type="spellEnd"/>
-        <w:r>
-          <w:rPr>
-            <w:rStyle w:val="Kpr"/>
-          </w:rPr>
-          <w:t xml:space="preserve"> </w:t>
-        </w:r>
-        <w:proofErr w:type="spellStart"/>
-        <w:r>
-          <w:rPr>
-            <w:rStyle w:val="Kpr"/>
-          </w:rPr>
-          <w:t>Organizations</w:t>
-        </w:r>
-        <w:proofErr w:type="spellEnd"/>
-        <w:r>
-          <w:rPr>
-            <w:rStyle w:val="Kpr"/>
-          </w:rPr>
-          <w:t xml:space="preserve">: Trans </w:t>
-        </w:r>
-        <w:proofErr w:type="spellStart"/>
-        <w:r>
-          <w:rPr>
-            <w:rStyle w:val="Kpr"/>
-          </w:rPr>
-          <w:t>Women</w:t>
-        </w:r>
-        <w:proofErr w:type="spellEnd"/>
-        <w:r>
-          <w:rPr>
-            <w:rStyle w:val="Kpr"/>
-          </w:rPr>
-          <w:t xml:space="preserve"> </w:t>
-        </w:r>
-        <w:proofErr w:type="spellStart"/>
-        <w:r>
-          <w:rPr>
-            <w:rStyle w:val="Kpr"/>
-          </w:rPr>
-          <w:t>and</w:t>
-        </w:r>
-        <w:proofErr w:type="spellEnd"/>
-        <w:r>
-          <w:rPr>
-            <w:rStyle w:val="Kpr"/>
-          </w:rPr>
-          <w:t xml:space="preserve"> </w:t>
-        </w:r>
-        <w:proofErr w:type="spellStart"/>
-        <w:r>
-          <w:rPr>
-            <w:rStyle w:val="Kpr"/>
-          </w:rPr>
-          <w:t>Inequality</w:t>
-        </w:r>
-        <w:proofErr w:type="spellEnd"/>
-        <w:r>
-          <w:rPr>
-            <w:rStyle w:val="Kpr"/>
-          </w:rPr>
-          <w:t xml:space="preserve"> in </w:t>
-        </w:r>
-        <w:proofErr w:type="spellStart"/>
-        <w:r>
-          <w:rPr>
-            <w:rStyle w:val="Kpr"/>
-          </w:rPr>
-          <w:t>the</w:t>
-        </w:r>
-        <w:proofErr w:type="spellEnd"/>
-        <w:r>
-          <w:rPr>
-            <w:rStyle w:val="Kpr"/>
-          </w:rPr>
-          <w:t xml:space="preserve"> </w:t>
-        </w:r>
-        <w:proofErr w:type="spellStart"/>
-        <w:r>
-          <w:rPr>
-            <w:rStyle w:val="Kpr"/>
-          </w:rPr>
-          <w:t>Workplace</w:t>
-        </w:r>
-        <w:proofErr w:type="spellEnd"/>
-      </w:hyperlink>
-    </w:p>
-    <w:p/>
-    <w:p>
-      <w:hyperlink r:id="rId8" w:history="1">
-        <w:proofErr w:type="spellStart"/>
-        <w:r>
-          <w:rPr>
-            <w:rStyle w:val="Kpr"/>
-          </w:rPr>
-          <w:t>The</w:t>
-        </w:r>
-        <w:proofErr w:type="spellEnd"/>
-        <w:r>
-          <w:rPr>
-            <w:rStyle w:val="Kpr"/>
-          </w:rPr>
-          <w:t xml:space="preserve"> </w:t>
-        </w:r>
-        <w:proofErr w:type="spellStart"/>
-        <w:r>
-          <w:rPr>
-            <w:rStyle w:val="Kpr"/>
-          </w:rPr>
-          <w:t>Gender</w:t>
-        </w:r>
-        <w:proofErr w:type="spellEnd"/>
-        <w:r>
-          <w:rPr>
-            <w:rStyle w:val="Kpr"/>
-          </w:rPr>
-          <w:t xml:space="preserve"> Pay </w:t>
-        </w:r>
-        <w:proofErr w:type="spellStart"/>
-        <w:r>
-          <w:rPr>
-            <w:rStyle w:val="Kpr"/>
-          </w:rPr>
-          <w:t>Gap</w:t>
-        </w:r>
-        <w:proofErr w:type="spellEnd"/>
-        <w:r>
-          <w:rPr>
-            <w:rStyle w:val="Kpr"/>
-          </w:rPr>
-          <w:t xml:space="preserve">: </w:t>
-        </w:r>
-        <w:proofErr w:type="spellStart"/>
-        <w:r>
-          <w:rPr>
-            <w:rStyle w:val="Kpr"/>
-          </w:rPr>
-          <w:t>Concrete</w:t>
-        </w:r>
-        <w:proofErr w:type="spellEnd"/>
-        <w:r>
-          <w:rPr>
-            <w:rStyle w:val="Kpr"/>
-          </w:rPr>
-          <w:t xml:space="preserve"> </w:t>
-        </w:r>
-        <w:proofErr w:type="spellStart"/>
-        <w:r>
-          <w:rPr>
-            <w:rStyle w:val="Kpr"/>
-          </w:rPr>
-          <w:t>Indicator</w:t>
-        </w:r>
-        <w:proofErr w:type="spellEnd"/>
-        <w:r>
-          <w:rPr>
-            <w:rStyle w:val="Kpr"/>
-          </w:rPr>
-          <w:t xml:space="preserve"> of </w:t>
-        </w:r>
-        <w:proofErr w:type="spellStart"/>
-        <w:r>
-          <w:rPr>
-            <w:rStyle w:val="Kpr"/>
-          </w:rPr>
-          <w:t>Women's</w:t>
-        </w:r>
-        <w:proofErr w:type="spellEnd"/>
-        <w:r>
-          <w:rPr>
-            <w:rStyle w:val="Kpr"/>
-          </w:rPr>
-          <w:t xml:space="preserve"> </w:t>
-        </w:r>
-        <w:proofErr w:type="spellStart"/>
-        <w:r>
-          <w:rPr>
-            <w:rStyle w:val="Kpr"/>
-          </w:rPr>
-          <w:t>Progress</w:t>
-        </w:r>
-        <w:proofErr w:type="spellEnd"/>
-        <w:r>
-          <w:rPr>
-            <w:rStyle w:val="Kpr"/>
-          </w:rPr>
-          <w:t xml:space="preserve"> </w:t>
-        </w:r>
-        <w:proofErr w:type="spellStart"/>
-        <w:r>
-          <w:rPr>
-            <w:rStyle w:val="Kpr"/>
-          </w:rPr>
-          <w:t>Toward</w:t>
-        </w:r>
-        <w:proofErr w:type="spellEnd"/>
-        <w:r>
-          <w:rPr>
-            <w:rStyle w:val="Kpr"/>
-          </w:rPr>
-          <w:t xml:space="preserve"> </w:t>
-        </w:r>
-        <w:proofErr w:type="spellStart"/>
-        <w:r>
-          <w:rPr>
-            <w:rStyle w:val="Kpr"/>
-          </w:rPr>
-          <w:t>Equality</w:t>
-        </w:r>
-        <w:proofErr w:type="spellEnd"/>
-      </w:hyperlink>
-    </w:p>
-    <w:p/>
-    <w:p>
-      <w:hyperlink r:id="rId9" w:history="1">
-        <w:proofErr w:type="spellStart"/>
-        <w:r>
-          <w:rPr>
-            <w:rStyle w:val="Kpr"/>
-          </w:rPr>
-          <w:t>Gender</w:t>
-        </w:r>
-        <w:proofErr w:type="spellEnd"/>
-        <w:r>
-          <w:rPr>
-            <w:rStyle w:val="Kpr"/>
-          </w:rPr>
-          <w:t xml:space="preserve"> </w:t>
-        </w:r>
-        <w:proofErr w:type="spellStart"/>
-        <w:r>
-          <w:rPr>
-            <w:rStyle w:val="Kpr"/>
-          </w:rPr>
-          <w:t>inequality</w:t>
-        </w:r>
-        <w:proofErr w:type="spellEnd"/>
-        <w:r>
-          <w:rPr>
-            <w:rStyle w:val="Kpr"/>
-          </w:rPr>
-          <w:t xml:space="preserve"> in </w:t>
-        </w:r>
-        <w:proofErr w:type="spellStart"/>
-        <w:r>
-          <w:rPr>
-            <w:rStyle w:val="Kpr"/>
-          </w:rPr>
-          <w:t>workplace</w:t>
-        </w:r>
-        <w:proofErr w:type="spellEnd"/>
-        <w:r>
-          <w:rPr>
-            <w:rStyle w:val="Kpr"/>
-          </w:rPr>
-          <w:t xml:space="preserve"> </w:t>
-        </w:r>
-        <w:proofErr w:type="spellStart"/>
-        <w:r>
-          <w:rPr>
-            <w:rStyle w:val="Kpr"/>
-          </w:rPr>
-          <w:t>autonomy</w:t>
-        </w:r>
-        <w:proofErr w:type="spellEnd"/>
-        <w:r>
-          <w:rPr>
-            <w:rStyle w:val="Kpr"/>
-          </w:rPr>
-          <w:t xml:space="preserve"> </w:t>
-        </w:r>
-        <w:proofErr w:type="spellStart"/>
-        <w:r>
-          <w:rPr>
-            <w:rStyle w:val="Kpr"/>
-          </w:rPr>
-          <w:t>and</w:t>
-        </w:r>
-        <w:proofErr w:type="spellEnd"/>
-        <w:r>
-          <w:rPr>
-            <w:rStyle w:val="Kpr"/>
-          </w:rPr>
-          <w:t xml:space="preserve"> </w:t>
-        </w:r>
-        <w:proofErr w:type="spellStart"/>
-        <w:r>
-          <w:rPr>
-            <w:rStyle w:val="Kpr"/>
-          </w:rPr>
-          <w:t>authority</w:t>
-        </w:r>
-        <w:proofErr w:type="spellEnd"/>
-      </w:hyperlink>
-    </w:p>
-    <w:p/>
-    <w:p>
-      <w:hyperlink r:id="rId10" w:anchor="metadata_info_tab_contents" w:history="1">
+      <w:hyperlink r:id="rId9" w:anchor="metadata_info_tab_contents" w:history="1">
         <w:r>
           <w:rPr>
             <w:rStyle w:val="Kpr"/>
@@ -1164,6 +1170,9 @@
     </w:p>
     <w:p/>
     <w:p>
+      <w:pPr>
+        <w:ind w:firstLine="708"/>
+      </w:pPr>
       <w:r>
         <w:t xml:space="preserve">Bu makale aslında işyerlerindeki cinsiyet eşitliğini bulmaya yönelik bir araştırma değil, şirketlerin cinsiyet eşitliği hakkındaki ‘raporlama’ </w:t>
       </w:r>
@@ -1347,6 +1356,9 @@
     </w:p>
     <w:p/>
     <w:p>
+      <w:pPr>
+        <w:ind w:firstLine="708"/>
+      </w:pPr>
       <w:r>
         <w:t xml:space="preserve">Bu sonuçlar </w:t>
       </w:r>
@@ -1426,6 +1438,9 @@
       <w:proofErr w:type="spellEnd"/>
     </w:p>
     <w:p>
+      <w:pPr>
+        <w:ind w:firstLine="708"/>
+      </w:pPr>
       <w:r>
         <w:t>Bu rapor</w:t>
       </w:r>
@@ -1519,6 +1534,9 @@
       </w:r>
     </w:p>
     <w:p>
+      <w:pPr>
+        <w:ind w:firstLine="708"/>
+      </w:pPr>
       <w:r>
         <w:t xml:space="preserve">Bu rapor oldukça uzun ve detaylı bir rapor </w:t>
       </w:r>
@@ -1636,6 +1654,9 @@
     </w:p>
     <w:p/>
     <w:p>
+      <w:pPr>
+        <w:ind w:firstLine="708"/>
+      </w:pPr>
       <w:r>
         <w:t xml:space="preserve">Bu rapordaki bir başka parametre de kadınların </w:t>
       </w:r>
@@ -1764,11 +1785,30 @@
     </w:p>
     <w:p/>
     <w:p>
+      <w:pPr>
+        <w:ind w:firstLine="708"/>
+      </w:pPr>
       <w:r>
         <w:t xml:space="preserve">Son olarak da bir anket </w:t>
       </w:r>
       <w:r>
-        <w:t xml:space="preserve">vardı bu raporda. “Son birkaç ayda işyerinde aşağıdaki duygulardan hangisini en çok hissettiniz.” sorusuna verilen yanıtlar derlenmiş Sonuç olarak da kadınlar erkeklere oranla çok daha yorgun/bitkin hissettiğini belirtmiş. Bu da kadınların iş yerinde sahip oldukları eşitsiz çalışma ortamını </w:t>
+        <w:t xml:space="preserve">var bu raporda. </w:t>
+      </w:r>
+      <w:r>
+        <w:rPr>
+          <w:b/>
+          <w:bCs/>
+        </w:rPr>
+        <w:t>“Son birkaç ayda işyerinde aşağıdaki duygulardan hangisini en çok hissettiniz.”</w:t>
+      </w:r>
+      <w:r>
+        <w:t xml:space="preserve"> sorusuna verilen yanıtlar derlenmiş</w:t>
+      </w:r>
+      <w:r>
+        <w:t>.</w:t>
+      </w:r>
+      <w:r>
+        <w:t xml:space="preserve"> Sonuç olarak da kadınlar erkeklere oranla çok daha yorgun/bitkin hissettiğini belirtmiş. Bu da kadınların iş yerinde sahip oldukları eşitsiz çalışma ortamını </w:t>
       </w:r>
       <w:proofErr w:type="spellStart"/>
       <w:r>
@@ -1802,7 +1842,7 @@
                     <pic:cNvPicPr/>
                   </pic:nvPicPr>
                   <pic:blipFill>
-                    <a:blip r:embed="rId11" cstate="print">
+                    <a:blip r:embed="rId10" cstate="print">
                       <a:extLst>
                         <a:ext uri="{28A0092B-C50C-407E-A947-70E740481C1C}">
                           <a14:useLocalDpi xmlns:a14="http://schemas.microsoft.com/office/drawing/2010/main" val="0"/>
@@ -1829,6 +1869,462 @@
         </w:drawing>
       </w:r>
     </w:p>
+    <w:p>
+      <w:pPr>
+        <w:pStyle w:val="Balk1"/>
+        <w:jc w:val="center"/>
+        <w:rPr>
+          <w:sz w:val="31"/>
+          <w:szCs w:val="31"/>
+        </w:rPr>
+      </w:pPr>
+      <w:bookmarkStart w:id="4" w:name="_4-Patterns_of_Gender"/>
+      <w:bookmarkEnd w:id="4"/>
+      <w:r>
+        <w:rPr>
+          <w:sz w:val="31"/>
+          <w:szCs w:val="31"/>
+        </w:rPr>
+        <w:lastRenderedPageBreak/>
+        <w:t>4-</w:t>
+      </w:r>
+      <w:r>
+        <w:rPr>
+          <w:sz w:val="31"/>
+          <w:szCs w:val="31"/>
+        </w:rPr>
+        <w:t xml:space="preserve">Patterns of </w:t>
+      </w:r>
+      <w:proofErr w:type="spellStart"/>
+      <w:r>
+        <w:rPr>
+          <w:sz w:val="31"/>
+          <w:szCs w:val="31"/>
+        </w:rPr>
+        <w:t>Gender</w:t>
+      </w:r>
+      <w:proofErr w:type="spellEnd"/>
+      <w:r>
+        <w:rPr>
+          <w:sz w:val="31"/>
+          <w:szCs w:val="31"/>
+        </w:rPr>
+        <w:t xml:space="preserve"> </w:t>
+      </w:r>
+      <w:proofErr w:type="spellStart"/>
+      <w:r>
+        <w:rPr>
+          <w:sz w:val="31"/>
+          <w:szCs w:val="31"/>
+        </w:rPr>
+        <w:t>Equality</w:t>
+      </w:r>
+      <w:proofErr w:type="spellEnd"/>
+      <w:r>
+        <w:rPr>
+          <w:sz w:val="31"/>
+          <w:szCs w:val="31"/>
+        </w:rPr>
+        <w:t xml:space="preserve"> at </w:t>
+      </w:r>
+      <w:proofErr w:type="spellStart"/>
+      <w:r>
+        <w:rPr>
+          <w:sz w:val="31"/>
+          <w:szCs w:val="31"/>
+        </w:rPr>
+        <w:t>Workplaces</w:t>
+      </w:r>
+      <w:proofErr w:type="spellEnd"/>
+      <w:r>
+        <w:rPr>
+          <w:sz w:val="31"/>
+          <w:szCs w:val="31"/>
+        </w:rPr>
+        <w:t xml:space="preserve"> </w:t>
+      </w:r>
+      <w:proofErr w:type="spellStart"/>
+      <w:r>
+        <w:rPr>
+          <w:sz w:val="31"/>
+          <w:szCs w:val="31"/>
+        </w:rPr>
+        <w:t>and</w:t>
+      </w:r>
+      <w:proofErr w:type="spellEnd"/>
+      <w:r>
+        <w:rPr>
+          <w:sz w:val="31"/>
+          <w:szCs w:val="31"/>
+        </w:rPr>
+        <w:t xml:space="preserve"> </w:t>
+      </w:r>
+      <w:proofErr w:type="spellStart"/>
+      <w:r>
+        <w:rPr>
+          <w:sz w:val="31"/>
+          <w:szCs w:val="31"/>
+        </w:rPr>
+        <w:t>Psychological</w:t>
+      </w:r>
+      <w:proofErr w:type="spellEnd"/>
+      <w:r>
+        <w:rPr>
+          <w:sz w:val="31"/>
+          <w:szCs w:val="31"/>
+        </w:rPr>
+        <w:t xml:space="preserve"> </w:t>
+      </w:r>
+      <w:proofErr w:type="spellStart"/>
+      <w:r>
+        <w:rPr>
+          <w:sz w:val="31"/>
+          <w:szCs w:val="31"/>
+        </w:rPr>
+        <w:t>Distress</w:t>
+      </w:r>
+      <w:proofErr w:type="spellEnd"/>
+    </w:p>
+    <w:p>
+      <w:pPr>
+        <w:ind w:firstLine="360"/>
+      </w:pPr>
+      <w:r>
+        <w:t xml:space="preserve">Bu makalede Kuzey İsveç’ten 715 kişilik örneklem, iş yerlerindeki toplumsal cinsiyet eşitliği kalıplarını belirlemek ve bu kalıpların psikolojik etkilerini gözlemlemek üzere inceleniyor. Bu makalede </w:t>
+      </w:r>
+      <w:r>
+        <w:t xml:space="preserve">iş yerindeki </w:t>
+      </w:r>
+      <w:r>
+        <w:t>toplumsal cinsiyet eşitliğini belirlemede kullanılan kriterler:</w:t>
+      </w:r>
+    </w:p>
+    <w:p>
+      <w:pPr>
+        <w:pStyle w:val="ListeParagraf"/>
+        <w:numPr>
+          <w:ilvl w:val="0"/>
+          <w:numId w:val="1"/>
+        </w:numPr>
+      </w:pPr>
+      <w:r>
+        <w:t>Çalışan sayısının cinsiyet üzerine dağılımı</w:t>
+      </w:r>
+    </w:p>
+    <w:p>
+      <w:pPr>
+        <w:pStyle w:val="ListeParagraf"/>
+        <w:numPr>
+          <w:ilvl w:val="0"/>
+          <w:numId w:val="1"/>
+        </w:numPr>
+      </w:pPr>
+      <w:r>
+        <w:t>Eğitim düzeyi farklılıkları</w:t>
+      </w:r>
+    </w:p>
+    <w:p>
+      <w:pPr>
+        <w:pStyle w:val="ListeParagraf"/>
+        <w:numPr>
+          <w:ilvl w:val="0"/>
+          <w:numId w:val="1"/>
+        </w:numPr>
+      </w:pPr>
+      <w:r>
+        <w:t>Çalışanların m</w:t>
+      </w:r>
+      <w:r>
+        <w:t>aaş farkı</w:t>
+      </w:r>
+    </w:p>
+    <w:p>
+      <w:pPr>
+        <w:pStyle w:val="ListeParagraf"/>
+        <w:numPr>
+          <w:ilvl w:val="0"/>
+          <w:numId w:val="1"/>
+        </w:numPr>
+      </w:pPr>
+      <w:r>
+        <w:t>Ebeveyn izni</w:t>
+      </w:r>
+      <w:r>
+        <w:t xml:space="preserve"> (</w:t>
+      </w:r>
+      <w:proofErr w:type="spellStart"/>
+      <w:r>
+        <w:t>parental</w:t>
+      </w:r>
+      <w:proofErr w:type="spellEnd"/>
+      <w:r>
+        <w:t xml:space="preserve"> </w:t>
+      </w:r>
+      <w:proofErr w:type="spellStart"/>
+      <w:r>
+        <w:t>leave</w:t>
+      </w:r>
+      <w:proofErr w:type="spellEnd"/>
+      <w:r>
+        <w:t>)</w:t>
+      </w:r>
+    </w:p>
+    <w:p/>
+    <w:p>
+      <w:pPr>
+        <w:ind w:firstLine="360"/>
+      </w:pPr>
+      <w:r>
+        <w:t>Kümeleme</w:t>
+      </w:r>
+      <w:r>
+        <w:t xml:space="preserve"> analizi yöntemi kullanılarak iş yerindeki cinsiyet eşitliği kalıpları belirleniyor. Kümeler arası psikolojik </w:t>
+      </w:r>
+      <w:r>
+        <w:t>bozukluk(</w:t>
+      </w:r>
+      <w:proofErr w:type="spellStart"/>
+      <w:r>
+        <w:t>distress</w:t>
+      </w:r>
+      <w:proofErr w:type="spellEnd"/>
+      <w:r>
+        <w:t xml:space="preserve">) farkları ise </w:t>
+      </w:r>
+      <w:proofErr w:type="spellStart"/>
+      <w:r>
+        <w:t>c</w:t>
+      </w:r>
+      <w:r>
+        <w:t>hi-square</w:t>
+      </w:r>
+      <w:proofErr w:type="spellEnd"/>
+      <w:r>
+        <w:t xml:space="preserve"> ve </w:t>
+      </w:r>
+      <w:proofErr w:type="spellStart"/>
+      <w:r>
+        <w:t>logistic</w:t>
+      </w:r>
+      <w:proofErr w:type="spellEnd"/>
+      <w:r>
+        <w:t xml:space="preserve"> </w:t>
+      </w:r>
+      <w:proofErr w:type="spellStart"/>
+      <w:r>
+        <w:t>regression</w:t>
+      </w:r>
+      <w:proofErr w:type="spellEnd"/>
+      <w:r>
+        <w:t xml:space="preserve"> teknikleri ile </w:t>
+      </w:r>
+      <w:r>
+        <w:t>belirleniyor. Psikolojik bozukluğun en az olduğu iş ortamlarının toplumsal cinsiyet eşitliği açısından en iyi olan iş yerleri olduğu belirleniyor. Bu makale aynı zamanda toplumsal cinsiyet eşitliğinin kişilerin sağlıkları açısından da sonuçları olduğunu ortaya koyuyor çünkü çalışma ortamındaki cinsiyet eşitliği azaldıkça “</w:t>
+      </w:r>
+      <w:proofErr w:type="gramStart"/>
+      <w:r>
+        <w:t>kadınların”(</w:t>
+      </w:r>
+      <w:proofErr w:type="gramEnd"/>
+      <w:r>
+        <w:t xml:space="preserve">makalede </w:t>
+      </w:r>
+      <w:proofErr w:type="spellStart"/>
+      <w:r>
+        <w:t>gender</w:t>
+      </w:r>
+      <w:proofErr w:type="spellEnd"/>
+      <w:r>
+        <w:t xml:space="preserve"> </w:t>
+      </w:r>
+      <w:proofErr w:type="spellStart"/>
+      <w:r>
+        <w:t>attribute</w:t>
+      </w:r>
+      <w:proofErr w:type="spellEnd"/>
+      <w:r>
+        <w:t xml:space="preserve"> olarak sadece kadın ve erkek kullanılıyor) çok daha fazla psikolojik sorunlar yaşadığını gösteriyor. Bu sebeple de sağlık politikaları belirlenirken toplumsal cinsiyet eşitliğinin de politikalara katılması gerektiği savunuluyor.</w:t>
+      </w:r>
+    </w:p>
+    <w:p/>
+    <w:p>
+      <w:pPr>
+        <w:pStyle w:val="Balk1"/>
+        <w:jc w:val="center"/>
+      </w:pPr>
+      <w:bookmarkStart w:id="5" w:name="_Cisgendered_Organizations:_Trans"/>
+      <w:bookmarkEnd w:id="5"/>
+      <w:r>
+        <w:t xml:space="preserve">5- </w:t>
+      </w:r>
+      <w:proofErr w:type="spellStart"/>
+      <w:r>
+        <w:t>Cisgendered</w:t>
+      </w:r>
+      <w:proofErr w:type="spellEnd"/>
+      <w:r>
+        <w:t xml:space="preserve"> </w:t>
+      </w:r>
+      <w:proofErr w:type="spellStart"/>
+      <w:r>
+        <w:t>Organizations</w:t>
+      </w:r>
+      <w:proofErr w:type="spellEnd"/>
+      <w:r>
+        <w:t xml:space="preserve">: Trans </w:t>
+      </w:r>
+      <w:proofErr w:type="spellStart"/>
+      <w:r>
+        <w:t>Women</w:t>
+      </w:r>
+      <w:proofErr w:type="spellEnd"/>
+      <w:r>
+        <w:t xml:space="preserve"> </w:t>
+      </w:r>
+      <w:proofErr w:type="spellStart"/>
+      <w:r>
+        <w:t>and</w:t>
+      </w:r>
+      <w:proofErr w:type="spellEnd"/>
+      <w:r>
+        <w:t xml:space="preserve"> </w:t>
+      </w:r>
+      <w:proofErr w:type="spellStart"/>
+      <w:r>
+        <w:t>Inequality</w:t>
+      </w:r>
+      <w:proofErr w:type="spellEnd"/>
+      <w:r>
+        <w:t xml:space="preserve"> in </w:t>
+      </w:r>
+      <w:proofErr w:type="spellStart"/>
+      <w:r>
+        <w:t>the</w:t>
+      </w:r>
+      <w:proofErr w:type="spellEnd"/>
+      <w:r>
+        <w:t xml:space="preserve"> </w:t>
+      </w:r>
+      <w:proofErr w:type="spellStart"/>
+      <w:r>
+        <w:t>Workplace</w:t>
+      </w:r>
+      <w:proofErr w:type="spellEnd"/>
+    </w:p>
+    <w:p/>
+    <w:p>
+      <w:pPr>
+        <w:ind w:firstLine="708"/>
+      </w:pPr>
+      <w:r>
+        <w:t xml:space="preserve">Özetle anlatılmak istenen terim </w:t>
+      </w:r>
+      <w:proofErr w:type="spellStart"/>
+      <w:r>
+        <w:t>cisgenderism</w:t>
+      </w:r>
+      <w:proofErr w:type="spellEnd"/>
+      <w:r>
+        <w:t xml:space="preserve"> yani kadınları, erkekler karşısında değersizleştiren sistemin yanında cinsiyet kalıplarına uymayan kişileri de “düşük tabaka” olarak görmek. </w:t>
+      </w:r>
+    </w:p>
+    <w:p>
+      <w:pPr>
+        <w:ind w:firstLine="708"/>
+      </w:pPr>
+    </w:p>
+    <w:p>
+      <w:pPr>
+        <w:ind w:firstLine="708"/>
+      </w:pPr>
+      <w:r>
+        <w:t xml:space="preserve">Birçok organizasyon </w:t>
+      </w:r>
+      <w:proofErr w:type="spellStart"/>
+      <w:r>
+        <w:t>cisgendered</w:t>
+      </w:r>
+      <w:proofErr w:type="spellEnd"/>
+      <w:r>
+        <w:t xml:space="preserve"> olarak belirtiliyor çünkü belirli bir çalışan kalıbı var ve bu kalıba uymayan işe alınmıyor/ düşük seviyelerde kalıyor. Tabii ki en üstte beyaz, </w:t>
+      </w:r>
+      <w:proofErr w:type="spellStart"/>
+      <w:r>
+        <w:t>cisgendered</w:t>
+      </w:r>
+      <w:proofErr w:type="spellEnd"/>
+      <w:r>
+        <w:t xml:space="preserve"> erkekler oluyor. </w:t>
+      </w:r>
+    </w:p>
+    <w:p>
+      <w:pPr>
+        <w:ind w:firstLine="708"/>
+      </w:pPr>
+    </w:p>
+    <w:p>
+      <w:pPr>
+        <w:ind w:firstLine="708"/>
+      </w:pPr>
+      <w:r>
+        <w:t xml:space="preserve">Bedensel değişim ameliyatlarından önce ve sonra 6 ay boyunca aynı şirkette çalışmış 25 trans kadınla </w:t>
+      </w:r>
+      <w:proofErr w:type="spellStart"/>
+      <w:r>
+        <w:t>ropörtaj</w:t>
+      </w:r>
+      <w:proofErr w:type="spellEnd"/>
+      <w:r>
+        <w:t xml:space="preserve"> yapılıyor. Bu örneklemdeki 5 kadın çevresine açılmamış, 20’si ise açılan translar. Ancak bu örneklemde bir problem var o da trans kadınların hepsi beyaz. Yani birçok açıdan avantajsız olsalar da trans kadınların hepsini kapsayıcı değil bu veri.</w:t>
+      </w:r>
+    </w:p>
+    <w:p>
+      <w:pPr>
+        <w:ind w:firstLine="708"/>
+      </w:pPr>
+    </w:p>
+    <w:p>
+      <w:r>
+        <w:tab/>
+        <w:t>Trans kadınların yaşadıkları eşitsizlikleri belirlemede kullanılan değişkenler:</w:t>
+      </w:r>
+    </w:p>
+    <w:p>
+      <w:pPr>
+        <w:pStyle w:val="ListeParagraf"/>
+        <w:numPr>
+          <w:ilvl w:val="0"/>
+          <w:numId w:val="2"/>
+        </w:numPr>
+      </w:pPr>
+      <w:r>
+        <w:t xml:space="preserve">İşi bırakma / değiştirme </w:t>
+      </w:r>
+    </w:p>
+    <w:p>
+      <w:pPr>
+        <w:pStyle w:val="ListeParagraf"/>
+        <w:numPr>
+          <w:ilvl w:val="0"/>
+          <w:numId w:val="2"/>
+        </w:numPr>
+      </w:pPr>
+      <w:r>
+        <w:t>İş yerinde hakarete uğrama</w:t>
+      </w:r>
+    </w:p>
+    <w:p>
+      <w:pPr>
+        <w:pStyle w:val="ListeParagraf"/>
+        <w:numPr>
+          <w:ilvl w:val="0"/>
+          <w:numId w:val="2"/>
+        </w:numPr>
+      </w:pPr>
+      <w:r>
+        <w:t>Karar almadaki etkileri</w:t>
+      </w:r>
+    </w:p>
     <w:sectPr>
       <w:pgSz w:w="11900" w:h="16840"/>
       <w:pgMar w:top="1417" w:right="1417" w:bottom="1417" w:left="1417" w:header="708" w:footer="708" w:gutter="0"/>
@@ -1875,6 +2371,243 @@
     </w:p>
   </w:footnote>
 </w:footnotes>
+</file>
+
+<file path=word/numbering.xml><?xml version="1.0" encoding="utf-8"?>
+<w:numbering xmlns:wpc="http://schemas.microsoft.com/office/word/2010/wordprocessingCanvas" xmlns:cx="http://schemas.microsoft.com/office/drawing/2014/chartex" xmlns:cx1="http://schemas.microsoft.com/office/drawing/2015/9/8/chartex" xmlns:cx2="http://schemas.microsoft.com/office/drawing/2015/10/21/chartex" xmlns:cx3="http://schemas.microsoft.com/office/drawing/2016/5/9/chartex" xmlns:cx4="http://schemas.microsoft.com/office/drawing/2016/5/10/chartex" xmlns:cx5="http://schemas.microsoft.com/office/drawing/2016/5/11/chartex" xmlns:cx6="http://schemas.microsoft.com/office/drawing/2016/5/12/chartex" xmlns:cx7="http://schemas.microsoft.com/office/drawing/2016/5/13/chartex" xmlns:cx8="http://schemas.microsoft.com/office/drawing/2016/5/14/chartex" xmlns:mc="http://schemas.openxmlformats.org/markup-compatibility/2006" xmlns:aink="http://schemas.microsoft.com/office/drawing/2016/ink" xmlns:am3d="http://schemas.microsoft.com/office/drawing/2017/model3d" xmlns:o="urn:schemas-microsoft-com:office:office" xmlns:r="http://schemas.openxmlformats.org/officeDocument/2006/relationships" xmlns:m="http://schemas.openxmlformats.org/officeDocument/2006/math" xmlns:v="urn:schemas-microsoft-com:vml" xmlns:wp14="http://schemas.microsoft.com/office/word/2010/wordprocessingDrawing" xmlns:wp="http://schemas.openxmlformats.org/drawingml/2006/wordprocessingDrawing" xmlns:w10="urn:schemas-microsoft-com:office:word" xmlns:w="http://schemas.openxmlformats.org/wordprocessingml/2006/main" xmlns:w14="http://schemas.microsoft.com/office/word/2010/wordml" xmlns:w15="http://schemas.microsoft.com/office/word/2012/wordml" xmlns:w16cex="http://schemas.microsoft.com/office/word/2018/wordml/cex" xmlns:w16cid="http://schemas.microsoft.com/office/word/2016/wordml/cid" xmlns:w16="http://schemas.microsoft.com/office/word/2018/wordml" xmlns:w16se="http://schemas.microsoft.com/office/word/2015/wordml/symex" xmlns:wpg="http://schemas.microsoft.com/office/word/2010/wordprocessingGroup" xmlns:wpi="http://schemas.microsoft.com/office/word/2010/wordprocessingInk" xmlns:wne="http://schemas.microsoft.com/office/word/2006/wordml" xmlns:wps="http://schemas.microsoft.com/office/word/2010/wordprocessingShape" mc:Ignorable="w14 w15 w16se w16cid w16 w16cex wp14">
+  <w:abstractNum w:abstractNumId="0" w15:restartNumberingAfterBreak="0">
+    <w:nsid w:val="1A3512E3"/>
+    <w:multiLevelType w:val="hybridMultilevel"/>
+    <w:tmpl w:val="961C4CA6"/>
+    <w:lvl w:ilvl="0" w:tplc="041F0001">
+      <w:start w:val="1"/>
+      <w:numFmt w:val="bullet"/>
+      <w:lvlText w:val=""/>
+      <w:lvlJc w:val="left"/>
+      <w:pPr>
+        <w:ind w:left="720" w:hanging="360"/>
+      </w:pPr>
+      <w:rPr>
+        <w:rFonts w:ascii="Symbol" w:hAnsi="Symbol" w:hint="default"/>
+      </w:rPr>
+    </w:lvl>
+    <w:lvl w:ilvl="1" w:tplc="041F0003" w:tentative="1">
+      <w:start w:val="1"/>
+      <w:numFmt w:val="bullet"/>
+      <w:lvlText w:val="o"/>
+      <w:lvlJc w:val="left"/>
+      <w:pPr>
+        <w:ind w:left="1440" w:hanging="360"/>
+      </w:pPr>
+      <w:rPr>
+        <w:rFonts w:ascii="Courier New" w:hAnsi="Courier New" w:cs="Courier New" w:hint="default"/>
+      </w:rPr>
+    </w:lvl>
+    <w:lvl w:ilvl="2" w:tplc="041F0005" w:tentative="1">
+      <w:start w:val="1"/>
+      <w:numFmt w:val="bullet"/>
+      <w:lvlText w:val=""/>
+      <w:lvlJc w:val="left"/>
+      <w:pPr>
+        <w:ind w:left="2160" w:hanging="360"/>
+      </w:pPr>
+      <w:rPr>
+        <w:rFonts w:ascii="Wingdings" w:hAnsi="Wingdings" w:hint="default"/>
+      </w:rPr>
+    </w:lvl>
+    <w:lvl w:ilvl="3" w:tplc="041F0001" w:tentative="1">
+      <w:start w:val="1"/>
+      <w:numFmt w:val="bullet"/>
+      <w:lvlText w:val=""/>
+      <w:lvlJc w:val="left"/>
+      <w:pPr>
+        <w:ind w:left="2880" w:hanging="360"/>
+      </w:pPr>
+      <w:rPr>
+        <w:rFonts w:ascii="Symbol" w:hAnsi="Symbol" w:hint="default"/>
+      </w:rPr>
+    </w:lvl>
+    <w:lvl w:ilvl="4" w:tplc="041F0003" w:tentative="1">
+      <w:start w:val="1"/>
+      <w:numFmt w:val="bullet"/>
+      <w:lvlText w:val="o"/>
+      <w:lvlJc w:val="left"/>
+      <w:pPr>
+        <w:ind w:left="3600" w:hanging="360"/>
+      </w:pPr>
+      <w:rPr>
+        <w:rFonts w:ascii="Courier New" w:hAnsi="Courier New" w:cs="Courier New" w:hint="default"/>
+      </w:rPr>
+    </w:lvl>
+    <w:lvl w:ilvl="5" w:tplc="041F0005" w:tentative="1">
+      <w:start w:val="1"/>
+      <w:numFmt w:val="bullet"/>
+      <w:lvlText w:val=""/>
+      <w:lvlJc w:val="left"/>
+      <w:pPr>
+        <w:ind w:left="4320" w:hanging="360"/>
+      </w:pPr>
+      <w:rPr>
+        <w:rFonts w:ascii="Wingdings" w:hAnsi="Wingdings" w:hint="default"/>
+      </w:rPr>
+    </w:lvl>
+    <w:lvl w:ilvl="6" w:tplc="041F0001" w:tentative="1">
+      <w:start w:val="1"/>
+      <w:numFmt w:val="bullet"/>
+      <w:lvlText w:val=""/>
+      <w:lvlJc w:val="left"/>
+      <w:pPr>
+        <w:ind w:left="5040" w:hanging="360"/>
+      </w:pPr>
+      <w:rPr>
+        <w:rFonts w:ascii="Symbol" w:hAnsi="Symbol" w:hint="default"/>
+      </w:rPr>
+    </w:lvl>
+    <w:lvl w:ilvl="7" w:tplc="041F0003" w:tentative="1">
+      <w:start w:val="1"/>
+      <w:numFmt w:val="bullet"/>
+      <w:lvlText w:val="o"/>
+      <w:lvlJc w:val="left"/>
+      <w:pPr>
+        <w:ind w:left="5760" w:hanging="360"/>
+      </w:pPr>
+      <w:rPr>
+        <w:rFonts w:ascii="Courier New" w:hAnsi="Courier New" w:cs="Courier New" w:hint="default"/>
+      </w:rPr>
+    </w:lvl>
+    <w:lvl w:ilvl="8" w:tplc="041F0005" w:tentative="1">
+      <w:start w:val="1"/>
+      <w:numFmt w:val="bullet"/>
+      <w:lvlText w:val=""/>
+      <w:lvlJc w:val="left"/>
+      <w:pPr>
+        <w:ind w:left="6480" w:hanging="360"/>
+      </w:pPr>
+      <w:rPr>
+        <w:rFonts w:ascii="Wingdings" w:hAnsi="Wingdings" w:hint="default"/>
+      </w:rPr>
+    </w:lvl>
+  </w:abstractNum>
+  <w:abstractNum w:abstractNumId="1" w15:restartNumberingAfterBreak="0">
+    <w:nsid w:val="26251414"/>
+    <w:multiLevelType w:val="hybridMultilevel"/>
+    <w:tmpl w:val="0D304902"/>
+    <w:lvl w:ilvl="0" w:tplc="041F0001">
+      <w:start w:val="1"/>
+      <w:numFmt w:val="bullet"/>
+      <w:lvlText w:val=""/>
+      <w:lvlJc w:val="left"/>
+      <w:pPr>
+        <w:ind w:left="720" w:hanging="360"/>
+      </w:pPr>
+      <w:rPr>
+        <w:rFonts w:ascii="Symbol" w:hAnsi="Symbol" w:hint="default"/>
+      </w:rPr>
+    </w:lvl>
+    <w:lvl w:ilvl="1" w:tplc="041F0003" w:tentative="1">
+      <w:start w:val="1"/>
+      <w:numFmt w:val="bullet"/>
+      <w:lvlText w:val="o"/>
+      <w:lvlJc w:val="left"/>
+      <w:pPr>
+        <w:ind w:left="1440" w:hanging="360"/>
+      </w:pPr>
+      <w:rPr>
+        <w:rFonts w:ascii="Courier New" w:hAnsi="Courier New" w:cs="Courier New" w:hint="default"/>
+      </w:rPr>
+    </w:lvl>
+    <w:lvl w:ilvl="2" w:tplc="041F0005" w:tentative="1">
+      <w:start w:val="1"/>
+      <w:numFmt w:val="bullet"/>
+      <w:lvlText w:val=""/>
+      <w:lvlJc w:val="left"/>
+      <w:pPr>
+        <w:ind w:left="2160" w:hanging="360"/>
+      </w:pPr>
+      <w:rPr>
+        <w:rFonts w:ascii="Wingdings" w:hAnsi="Wingdings" w:hint="default"/>
+      </w:rPr>
+    </w:lvl>
+    <w:lvl w:ilvl="3" w:tplc="041F0001" w:tentative="1">
+      <w:start w:val="1"/>
+      <w:numFmt w:val="bullet"/>
+      <w:lvlText w:val=""/>
+      <w:lvlJc w:val="left"/>
+      <w:pPr>
+        <w:ind w:left="2880" w:hanging="360"/>
+      </w:pPr>
+      <w:rPr>
+        <w:rFonts w:ascii="Symbol" w:hAnsi="Symbol" w:hint="default"/>
+      </w:rPr>
+    </w:lvl>
+    <w:lvl w:ilvl="4" w:tplc="041F0003" w:tentative="1">
+      <w:start w:val="1"/>
+      <w:numFmt w:val="bullet"/>
+      <w:lvlText w:val="o"/>
+      <w:lvlJc w:val="left"/>
+      <w:pPr>
+        <w:ind w:left="3600" w:hanging="360"/>
+      </w:pPr>
+      <w:rPr>
+        <w:rFonts w:ascii="Courier New" w:hAnsi="Courier New" w:cs="Courier New" w:hint="default"/>
+      </w:rPr>
+    </w:lvl>
+    <w:lvl w:ilvl="5" w:tplc="041F0005" w:tentative="1">
+      <w:start w:val="1"/>
+      <w:numFmt w:val="bullet"/>
+      <w:lvlText w:val=""/>
+      <w:lvlJc w:val="left"/>
+      <w:pPr>
+        <w:ind w:left="4320" w:hanging="360"/>
+      </w:pPr>
+      <w:rPr>
+        <w:rFonts w:ascii="Wingdings" w:hAnsi="Wingdings" w:hint="default"/>
+      </w:rPr>
+    </w:lvl>
+    <w:lvl w:ilvl="6" w:tplc="041F0001" w:tentative="1">
+      <w:start w:val="1"/>
+      <w:numFmt w:val="bullet"/>
+      <w:lvlText w:val=""/>
+      <w:lvlJc w:val="left"/>
+      <w:pPr>
+        <w:ind w:left="5040" w:hanging="360"/>
+      </w:pPr>
+      <w:rPr>
+        <w:rFonts w:ascii="Symbol" w:hAnsi="Symbol" w:hint="default"/>
+      </w:rPr>
+    </w:lvl>
+    <w:lvl w:ilvl="7" w:tplc="041F0003" w:tentative="1">
+      <w:start w:val="1"/>
+      <w:numFmt w:val="bullet"/>
+      <w:lvlText w:val="o"/>
+      <w:lvlJc w:val="left"/>
+      <w:pPr>
+        <w:ind w:left="5760" w:hanging="360"/>
+      </w:pPr>
+      <w:rPr>
+        <w:rFonts w:ascii="Courier New" w:hAnsi="Courier New" w:cs="Courier New" w:hint="default"/>
+      </w:rPr>
+    </w:lvl>
+    <w:lvl w:ilvl="8" w:tplc="041F0005" w:tentative="1">
+      <w:start w:val="1"/>
+      <w:numFmt w:val="bullet"/>
+      <w:lvlText w:val=""/>
+      <w:lvlJc w:val="left"/>
+      <w:pPr>
+        <w:ind w:left="6480" w:hanging="360"/>
+      </w:pPr>
+      <w:rPr>
+        <w:rFonts w:ascii="Wingdings" w:hAnsi="Wingdings" w:hint="default"/>
+      </w:rPr>
+    </w:lvl>
+  </w:abstractNum>
+  <w:num w:numId="1">
+    <w:abstractNumId w:val="1"/>
+  </w:num>
+  <w:num w:numId="2">
+    <w:abstractNumId w:val="0"/>
+  </w:num>
+</w:numbering>
 </file>
 
 <file path=word/styles.xml><?xml version="1.0" encoding="utf-8"?>
@@ -2450,6 +3183,17 @@
       <w:szCs w:val="32"/>
     </w:rPr>
   </w:style>
+  <w:style w:type="paragraph" w:styleId="ListeParagraf">
+    <w:name w:val="List Paragraph"/>
+    <w:basedOn w:val="Normal"/>
+    <w:uiPriority w:val="34"/>
+    <w:qFormat/>
+    <w:rsid w:val="00334344"/>
+    <w:pPr>
+      <w:ind w:left="720"/>
+      <w:contextualSpacing/>
+    </w:pPr>
+  </w:style>
 </w:styles>
 </file>
 

</xml_diff>